<commit_message>
quality check der parserdoku
</commit_message>
<xml_diff>
--- a/doku/Parser/Dokumentation Sinan.docx
+++ b/doku/Parser/Dokumentation Sinan.docx
@@ -4,7 +4,7 @@
   <w:body>
     <w:p>
       <w:pPr>
-        <w:pStyle w:val="Heading1"/>
+        <w:pStyle w:val="berschrift1"/>
         <w:rPr>
           <w:rFonts w:asciiTheme="minorHAnsi" w:hAnsiTheme="minorHAnsi"/>
           <w:color w:val="auto"/>
@@ -22,7 +22,7 @@
     </w:p>
     <w:p>
       <w:pPr>
-        <w:pStyle w:val="Heading2"/>
+        <w:pStyle w:val="berschrift2"/>
         <w:rPr>
           <w:rFonts w:asciiTheme="minorHAnsi" w:hAnsiTheme="minorHAnsi"/>
           <w:color w:val="auto"/>
@@ -54,7 +54,19 @@
         <w:rPr>
           <w:lang w:val="de-DE"/>
         </w:rPr>
-        <w:t>nd modifiziert.Dazu zählen das E</w:t>
+        <w:t>nd modifiziert.</w:t>
+      </w:r>
+      <w:r>
+        <w:rPr>
+          <w:lang w:val="de-DE"/>
+        </w:rPr>
+        <w:t xml:space="preserve"> </w:t>
+      </w:r>
+      <w:r>
+        <w:rPr>
+          <w:lang w:val="de-DE"/>
+        </w:rPr>
+        <w:t>Dazu zählen das E</w:t>
       </w:r>
       <w:r>
         <w:rPr>
@@ -77,7 +89,7 @@
     </w:p>
     <w:p>
       <w:pPr>
-        <w:pStyle w:val="Heading3"/>
+        <w:pStyle w:val="berschrift3"/>
         <w:rPr>
           <w:color w:val="auto"/>
           <w:lang w:val="de-DE"/>
@@ -142,8 +154,9 @@
           <w:szCs w:val="20"/>
           <w:lang w:val="de-DE"/>
         </w:rPr>
-        <w:t>parse(String InputFileName)</w:t>
-      </w:r>
+        <w:t xml:space="preserve">parse(String </w:t>
+      </w:r>
+      <w:proofErr w:type="spellStart"/>
       <w:r>
         <w:rPr>
           <w:rFonts w:ascii="Consolas" w:hAnsi="Consolas" w:cs="Consolas"/>
@@ -153,6 +166,29 @@
           <w:szCs w:val="20"/>
           <w:lang w:val="de-DE"/>
         </w:rPr>
+        <w:t>InputFileName</w:t>
+      </w:r>
+      <w:proofErr w:type="spellEnd"/>
+      <w:r>
+        <w:rPr>
+          <w:rFonts w:ascii="Consolas" w:hAnsi="Consolas" w:cs="Consolas"/>
+          <w:noProof w:val="0"/>
+          <w:color w:val="000000"/>
+          <w:sz w:val="20"/>
+          <w:szCs w:val="20"/>
+          <w:lang w:val="de-DE"/>
+        </w:rPr>
+        <w:t>)</w:t>
+      </w:r>
+      <w:r>
+        <w:rPr>
+          <w:rFonts w:ascii="Consolas" w:hAnsi="Consolas" w:cs="Consolas"/>
+          <w:noProof w:val="0"/>
+          <w:color w:val="000000"/>
+          <w:sz w:val="20"/>
+          <w:szCs w:val="20"/>
+          <w:lang w:val="de-DE"/>
+        </w:rPr>
         <w:t xml:space="preserve"> </w:t>
       </w:r>
       <w:r>
@@ -183,7 +219,7 @@
     </w:p>
     <w:p>
       <w:pPr>
-        <w:pStyle w:val="ListParagraph"/>
+        <w:pStyle w:val="Listenabsatz"/>
         <w:numPr>
           <w:ilvl w:val="0"/>
           <w:numId w:val="8"/>
@@ -207,7 +243,7 @@
     </w:p>
     <w:p>
       <w:pPr>
-        <w:pStyle w:val="ListParagraph"/>
+        <w:pStyle w:val="Listenabsatz"/>
         <w:numPr>
           <w:ilvl w:val="0"/>
           <w:numId w:val="8"/>
@@ -225,7 +261,7 @@
     </w:p>
     <w:p>
       <w:pPr>
-        <w:pStyle w:val="ListParagraph"/>
+        <w:pStyle w:val="Listenabsatz"/>
         <w:numPr>
           <w:ilvl w:val="0"/>
           <w:numId w:val="8"/>
@@ -243,7 +279,7 @@
     </w:p>
     <w:p>
       <w:pPr>
-        <w:pStyle w:val="ListParagraph"/>
+        <w:pStyle w:val="Listenabsatz"/>
         <w:numPr>
           <w:ilvl w:val="0"/>
           <w:numId w:val="8"/>
@@ -268,7 +304,7 @@
     </w:p>
     <w:p>
       <w:pPr>
-        <w:pStyle w:val="Heading3"/>
+        <w:pStyle w:val="berschrift3"/>
         <w:rPr>
           <w:color w:val="auto"/>
           <w:lang w:val="de-DE"/>
@@ -462,7 +498,7 @@
       </w:pPr>
       <w:r>
         <w:rPr>
-          <w:lang w:val="de-DE" w:eastAsia="de-DE"/>
+          <w:lang w:val="de-DE" w:eastAsia="ja-JP"/>
         </w:rPr>
         <mc:AlternateContent>
           <mc:Choice Requires="wps">
@@ -530,6 +566,8 @@
                                 <w:szCs w:val="20"/>
                               </w:rPr>
                             </w:pPr>
+                            <w:proofErr w:type="spellStart"/>
+                            <w:proofErr w:type="gramStart"/>
                             <w:r>
                               <w:rPr>
                                 <w:rFonts w:ascii="Courier New" w:hAnsi="Courier New" w:cs="Courier New"/>
@@ -541,6 +579,7 @@
                               </w:rPr>
                               <w:t>referenceRunner</w:t>
                             </w:r>
+                            <w:proofErr w:type="spellEnd"/>
                             <w:r>
                               <w:rPr>
                                 <w:rFonts w:ascii="Courier New" w:hAnsi="Courier New" w:cs="Courier New"/>
@@ -554,6 +593,8 @@
                               </w:rPr>
                               <w:t>(</w:t>
                             </w:r>
+                            <w:proofErr w:type="spellStart"/>
+                            <w:proofErr w:type="gramEnd"/>
                             <w:r>
                               <w:rPr>
                                 <w:rFonts w:ascii="Courier New" w:hAnsi="Courier New" w:cs="Courier New"/>
@@ -563,7 +604,19 @@
                                 <w:szCs w:val="20"/>
                                 <w:highlight w:val="white"/>
                               </w:rPr>
-                              <w:t>BoundarySurfaceProperty property</w:t>
+                              <w:t>BoundarySurfaceProperty</w:t>
+                            </w:r>
+                            <w:proofErr w:type="spellEnd"/>
+                            <w:r>
+                              <w:rPr>
+                                <w:rFonts w:ascii="Courier New" w:hAnsi="Courier New" w:cs="Courier New"/>
+                                <w:noProof w:val="0"/>
+                                <w:color w:val="000000"/>
+                                <w:sz w:val="20"/>
+                                <w:szCs w:val="20"/>
+                                <w:highlight w:val="white"/>
+                              </w:rPr>
+                              <w:t xml:space="preserve"> property</w:t>
                             </w:r>
                             <w:r>
                               <w:rPr>
@@ -603,6 +656,8 @@
                                 <w:szCs w:val="20"/>
                               </w:rPr>
                             </w:pPr>
+                            <w:proofErr w:type="spellStart"/>
+                            <w:proofErr w:type="gramStart"/>
                             <w:r>
                               <w:rPr>
                                 <w:rFonts w:ascii="Courier New" w:hAnsi="Courier New" w:cs="Courier New"/>
@@ -614,6 +669,7 @@
                               </w:rPr>
                               <w:t>surfaceRunner</w:t>
                             </w:r>
+                            <w:proofErr w:type="spellEnd"/>
                             <w:r>
                               <w:rPr>
                                 <w:rFonts w:ascii="Courier New" w:hAnsi="Courier New" w:cs="Courier New"/>
@@ -627,6 +683,8 @@
                               </w:rPr>
                               <w:t>(</w:t>
                             </w:r>
+                            <w:proofErr w:type="spellStart"/>
+                            <w:proofErr w:type="gramEnd"/>
                             <w:r>
                               <w:rPr>
                                 <w:rFonts w:ascii="Courier New" w:hAnsi="Courier New" w:cs="Courier New"/>
@@ -636,7 +694,19 @@
                                 <w:szCs w:val="20"/>
                                 <w:highlight w:val="white"/>
                               </w:rPr>
-                              <w:t>BoundarySurfaceProperty property</w:t>
+                              <w:t>BoundarySurfaceProperty</w:t>
+                            </w:r>
+                            <w:proofErr w:type="spellEnd"/>
+                            <w:r>
+                              <w:rPr>
+                                <w:rFonts w:ascii="Courier New" w:hAnsi="Courier New" w:cs="Courier New"/>
+                                <w:noProof w:val="0"/>
+                                <w:color w:val="000000"/>
+                                <w:sz w:val="20"/>
+                                <w:szCs w:val="20"/>
+                                <w:highlight w:val="white"/>
+                              </w:rPr>
+                              <w:t xml:space="preserve"> property</w:t>
                             </w:r>
                             <w:r>
                               <w:rPr>
@@ -684,8 +754,21 @@
                                 <w:szCs w:val="20"/>
                                 <w:highlight w:val="white"/>
                               </w:rPr>
-                              <w:t xml:space="preserve"> ArrayList</w:t>
+                              <w:t xml:space="preserve"> </w:t>
                             </w:r>
+                            <w:proofErr w:type="spellStart"/>
+                            <w:r>
+                              <w:rPr>
+                                <w:rFonts w:ascii="Courier New" w:hAnsi="Courier New" w:cs="Courier New"/>
+                                <w:noProof w:val="0"/>
+                                <w:color w:val="000000"/>
+                                <w:sz w:val="20"/>
+                                <w:szCs w:val="20"/>
+                                <w:highlight w:val="white"/>
+                              </w:rPr>
+                              <w:t>ArrayList</w:t>
+                            </w:r>
+                            <w:proofErr w:type="spellEnd"/>
                             <w:r>
                               <w:rPr>
                                 <w:rFonts w:ascii="Courier New" w:hAnsi="Courier New" w:cs="Courier New"/>
@@ -732,8 +815,21 @@
                                 <w:szCs w:val="20"/>
                                 <w:highlight w:val="white"/>
                               </w:rPr>
-                              <w:t xml:space="preserve"> polyTriangles</w:t>
+                              <w:t xml:space="preserve"> </w:t>
                             </w:r>
+                            <w:proofErr w:type="spellStart"/>
+                            <w:r>
+                              <w:rPr>
+                                <w:rFonts w:ascii="Courier New" w:hAnsi="Courier New" w:cs="Courier New"/>
+                                <w:noProof w:val="0"/>
+                                <w:color w:val="000000"/>
+                                <w:sz w:val="20"/>
+                                <w:szCs w:val="20"/>
+                                <w:highlight w:val="white"/>
+                              </w:rPr>
+                              <w:t>polyTriangles</w:t>
+                            </w:r>
+                            <w:proofErr w:type="spellEnd"/>
                             <w:r>
                               <w:rPr>
                                 <w:rFonts w:ascii="Courier New" w:hAnsi="Courier New" w:cs="Courier New"/>
@@ -1084,7 +1180,23 @@
           <w:noProof w:val="0"/>
           <w:lang w:val="de-DE"/>
         </w:rPr>
-        <w:t xml:space="preserve">Der referenceRunner durchsucht die GML nach dem Referenzwert, dieser </w:t>
+        <w:t xml:space="preserve">Der </w:t>
+      </w:r>
+      <w:proofErr w:type="spellStart"/>
+      <w:r>
+        <w:rPr>
+          <w:noProof w:val="0"/>
+          <w:lang w:val="de-DE"/>
+        </w:rPr>
+        <w:t>referenceRunner</w:t>
+      </w:r>
+      <w:proofErr w:type="spellEnd"/>
+      <w:r>
+        <w:rPr>
+          <w:noProof w:val="0"/>
+          <w:lang w:val="de-DE"/>
+        </w:rPr>
+        <w:t xml:space="preserve"> durchsucht die GML nach dem Referenzwert, dieser </w:t>
       </w:r>
       <w:r>
         <w:rPr>
@@ -1191,7 +1303,23 @@
           <w:noProof w:val="0"/>
           <w:lang w:val="de-DE"/>
         </w:rPr>
-        <w:t>Parser über alle Oberflächen und speichert ihren Typ. Danach gelangt der Parser über den LinearRing zu den gewünschten Gebäudekoordinaten. Diese Koordinaten werden in einer Liste gespeichert. Um die Koordinaten anschaulich zu machen, werden diese noch zum Koordinatenursprung transformiert und trianguliert. Nach der Triangulation wird hierbei gleich der Normalvektor der Dreiecksfläche ausgerechnet und dem Modell hinzugefügt.</w:t>
+        <w:t xml:space="preserve">Parser über alle Oberflächen und speichert ihren Typ. Danach gelangt der Parser über den </w:t>
+      </w:r>
+      <w:proofErr w:type="spellStart"/>
+      <w:r>
+        <w:rPr>
+          <w:noProof w:val="0"/>
+          <w:lang w:val="de-DE"/>
+        </w:rPr>
+        <w:t>LinearRing</w:t>
+      </w:r>
+      <w:proofErr w:type="spellEnd"/>
+      <w:r>
+        <w:rPr>
+          <w:noProof w:val="0"/>
+          <w:lang w:val="de-DE"/>
+        </w:rPr>
+        <w:t xml:space="preserve"> zu den gewünschten Gebäudekoordinaten. Diese Koordinaten werden in einer Liste gespeichert. Um die Koordinaten anschaulich zu machen, werden diese noch zum Koordinatenursprung transformiert und trianguliert. Nach der Triangulation wird hierbei gleich der Normalvektor der Dreiecksfläche ausgerechnet und dem Modell hinzugefügt.</w:t>
       </w:r>
     </w:p>
     <w:p>
@@ -1207,21 +1335,39 @@
           <w:lang w:val="de-DE"/>
         </w:rPr>
         <w:lastRenderedPageBreak/>
-        <w:t>Als</w:t>
-      </w:r>
-      <w:r>
-        <w:rPr>
-          <w:noProof w:val="0"/>
-          <w:lang w:val="de-DE"/>
-        </w:rPr>
-        <w:t xml:space="preserve"> letzten</w:t>
-      </w:r>
-      <w:r>
-        <w:rPr>
-          <w:noProof w:val="0"/>
-          <w:lang w:val="de-DE"/>
-        </w:rPr>
-        <w:t xml:space="preserve"> Schritt werden diese Dreiecke dem Datenmodell Polygon, die Polygone der BoundarySurface und der BoundarySurface dem Gebäude hinzugefügt. Zu guter Letzt werden die Gebäude der City hinzugefügt und zurückgegeben.</w:t>
+        <w:t xml:space="preserve">Als letzten Schritt werden diese Dreiecke dem Datenmodell Polygon, die Polygone der </w:t>
+      </w:r>
+      <w:proofErr w:type="spellStart"/>
+      <w:r>
+        <w:rPr>
+          <w:noProof w:val="0"/>
+          <w:lang w:val="de-DE"/>
+        </w:rPr>
+        <w:t>BoundarySurface</w:t>
+      </w:r>
+      <w:proofErr w:type="spellEnd"/>
+      <w:r>
+        <w:rPr>
+          <w:noProof w:val="0"/>
+          <w:lang w:val="de-DE"/>
+        </w:rPr>
+        <w:t xml:space="preserve"> und der </w:t>
+      </w:r>
+      <w:proofErr w:type="spellStart"/>
+      <w:r>
+        <w:rPr>
+          <w:noProof w:val="0"/>
+          <w:lang w:val="de-DE"/>
+        </w:rPr>
+        <w:t>BoundarySurface</w:t>
+      </w:r>
+      <w:proofErr w:type="spellEnd"/>
+      <w:r>
+        <w:rPr>
+          <w:noProof w:val="0"/>
+          <w:lang w:val="de-DE"/>
+        </w:rPr>
+        <w:t xml:space="preserve"> dem Gebäude hinzugefügt. Zu guter Letzt werden die Gebäude der City hinzugefügt und zurückgegeben.</w:t>
       </w:r>
     </w:p>
     <w:p>
@@ -1246,7 +1392,7 @@
     </w:p>
     <w:p>
       <w:pPr>
-        <w:pStyle w:val="Heading2"/>
+        <w:pStyle w:val="berschrift2"/>
         <w:rPr>
           <w:rFonts w:asciiTheme="minorHAnsi" w:hAnsiTheme="minorHAnsi"/>
           <w:color w:val="auto"/>
@@ -1353,7 +1499,7 @@
       </w:pPr>
       <w:r>
         <w:rPr>
-          <w:lang w:val="de-DE" w:eastAsia="de-DE"/>
+          <w:lang w:val="de-DE" w:eastAsia="ja-JP"/>
         </w:rPr>
         <w:drawing>
           <wp:inline distT="0" distB="0" distL="0" distR="0" wp14:anchorId="66406764" wp14:editId="4FCB492F">
@@ -1412,7 +1558,7 @@
       </w:r>
       <w:r>
         <w:rPr>
-          <w:lang w:val="de-DE" w:eastAsia="de-DE"/>
+          <w:lang w:val="de-DE" w:eastAsia="ja-JP"/>
         </w:rPr>
         <w:drawing>
           <wp:inline distT="0" distB="0" distL="0" distR="0" wp14:anchorId="35CFD603" wp14:editId="0152010B">
@@ -1471,7 +1617,7 @@
       </w:r>
       <w:r>
         <w:rPr>
-          <w:lang w:val="de-DE" w:eastAsia="de-DE"/>
+          <w:lang w:val="de-DE" w:eastAsia="ja-JP"/>
         </w:rPr>
         <w:drawing>
           <wp:inline distT="0" distB="0" distL="0" distR="0" wp14:anchorId="76947C3C" wp14:editId="396F0129">
@@ -1531,7 +1677,7 @@
     </w:p>
     <w:p>
       <w:pPr>
-        <w:pStyle w:val="Caption"/>
+        <w:pStyle w:val="Beschriftung"/>
         <w:rPr>
           <w:color w:val="auto"/>
           <w:lang w:val="de-DE"/>
@@ -1687,7 +1833,7 @@
           <w:color w:val="auto"/>
           <w:lang w:val="de-DE"/>
         </w:rPr>
-        <w:t xml:space="preserve"> Fehler beim  konkave</w:t>
+        <w:t xml:space="preserve"> Fehler beim konkave</w:t>
       </w:r>
       <w:r>
         <w:rPr>
@@ -1787,7 +1933,7 @@
     </w:p>
     <w:p>
       <w:pPr>
-        <w:pStyle w:val="Heading3"/>
+        <w:pStyle w:val="berschrift3"/>
         <w:rPr>
           <w:color w:val="auto"/>
           <w:lang w:val="de-DE" w:eastAsia="de-DE"/>
@@ -1830,6 +1976,7 @@
         </w:rPr>
         <w:t xml:space="preserve">dies geschieht indem </w:t>
       </w:r>
+      <w:proofErr w:type="spellStart"/>
       <w:r>
         <w:rPr>
           <w:rFonts w:ascii="Consolas" w:hAnsi="Consolas" w:cs="Consolas"/>
@@ -1854,6 +2001,7 @@
         </w:rPr>
         <w:t>gluNewTess</w:t>
       </w:r>
+      <w:proofErr w:type="spellEnd"/>
       <w:r>
         <w:rPr>
           <w:rFonts w:ascii="Consolas" w:hAnsi="Consolas" w:cs="Consolas"/>
@@ -1881,7 +2029,6 @@
           <w:rFonts w:cs="Consolas"/>
           <w:noProof w:val="0"/>
           <w:color w:val="000000"/>
-          <w:sz w:val="20"/>
           <w:szCs w:val="20"/>
           <w:lang w:val="de-DE"/>
         </w:rPr>
@@ -1892,12 +2039,23 @@
           <w:rFonts w:cs="Consolas"/>
           <w:noProof w:val="0"/>
           <w:color w:val="000000"/>
-          <w:sz w:val="20"/>
-          <w:szCs w:val="20"/>
-          <w:lang w:val="de-DE"/>
-        </w:rPr>
-        <w:t xml:space="preserve">. Diese Funktionen werden durch </w:t>
-      </w:r>
+          <w:szCs w:val="20"/>
+          <w:lang w:val="de-DE"/>
+        </w:rPr>
+        <w:t>. Diese Funktionen werden durch</w:t>
+      </w:r>
+      <w:r>
+        <w:rPr>
+          <w:rFonts w:cs="Consolas"/>
+          <w:noProof w:val="0"/>
+          <w:color w:val="000000"/>
+          <w:sz w:val="21"/>
+          <w:szCs w:val="20"/>
+          <w:lang w:val="de-DE"/>
+        </w:rPr>
+        <w:t xml:space="preserve"> </w:t>
+      </w:r>
+      <w:proofErr w:type="spellStart"/>
       <w:r>
         <w:rPr>
           <w:rFonts w:ascii="Consolas" w:hAnsi="Consolas" w:cs="Consolas"/>
@@ -1911,6 +2069,7 @@
         </w:rPr>
         <w:t>gluTessCallback</w:t>
       </w:r>
+      <w:proofErr w:type="spellEnd"/>
       <w:r>
         <w:rPr>
           <w:rFonts w:ascii="Consolas" w:hAnsi="Consolas" w:cs="Consolas"/>
@@ -1930,7 +2089,6 @@
           <w:iCs/>
           <w:noProof w:val="0"/>
           <w:color w:val="000000"/>
-          <w:sz w:val="20"/>
           <w:szCs w:val="20"/>
           <w:lang w:val="de-DE"/>
         </w:rPr>
@@ -1985,6 +2143,7 @@
         </w:rPr>
         <w:t xml:space="preserve"> </w:t>
       </w:r>
+      <w:proofErr w:type="spellStart"/>
       <w:r>
         <w:rPr>
           <w:rFonts w:ascii="Consolas" w:hAnsi="Consolas" w:cs="Consolas"/>
@@ -1998,6 +2157,7 @@
         </w:rPr>
         <w:t>gluTessCallback</w:t>
       </w:r>
+      <w:proofErr w:type="spellEnd"/>
       <w:r>
         <w:rPr>
           <w:rFonts w:ascii="Consolas" w:hAnsi="Consolas" w:cs="Consolas"/>
@@ -2017,7 +2177,6 @@
           <w:iCs/>
           <w:noProof w:val="0"/>
           <w:color w:val="000000"/>
-          <w:sz w:val="20"/>
           <w:szCs w:val="20"/>
           <w:lang w:val="de-DE"/>
         </w:rPr>
@@ -2030,7 +2189,6 @@
           <w:iCs/>
           <w:noProof w:val="0"/>
           <w:color w:val="000000"/>
-          <w:sz w:val="20"/>
           <w:szCs w:val="20"/>
           <w:lang w:val="de-DE"/>
         </w:rPr>
@@ -2045,7 +2203,7 @@
       </w:pPr>
       <w:r>
         <w:rPr>
-          <w:lang w:val="de-DE" w:eastAsia="de-DE"/>
+          <w:lang w:val="de-DE" w:eastAsia="ja-JP"/>
         </w:rPr>
         <mc:AlternateContent>
           <mc:Choice Requires="wps">
@@ -2094,6 +2252,8 @@
                       <wps:txbx>
                         <w:txbxContent>
                           <w:p>
+                            <w:proofErr w:type="spellStart"/>
+                            <w:proofErr w:type="gramStart"/>
                             <w:r>
                               <w:rPr>
                                 <w:rFonts w:ascii="Consolas" w:hAnsi="Consolas" w:cs="Consolas"/>
@@ -2116,6 +2276,7 @@
                               </w:rPr>
                               <w:t>gluTessCallback</w:t>
                             </w:r>
+                            <w:proofErr w:type="spellEnd"/>
                             <w:r>
                               <w:rPr>
                                 <w:rFonts w:ascii="Consolas" w:hAnsi="Consolas" w:cs="Consolas"/>
@@ -2124,8 +2285,21 @@
                                 <w:sz w:val="20"/>
                                 <w:szCs w:val="20"/>
                               </w:rPr>
-                              <w:t>(tessobj</w:t>
+                              <w:t>(</w:t>
                             </w:r>
+                            <w:proofErr w:type="spellStart"/>
+                            <w:proofErr w:type="gramEnd"/>
+                            <w:r>
+                              <w:rPr>
+                                <w:rFonts w:ascii="Consolas" w:hAnsi="Consolas" w:cs="Consolas"/>
+                                <w:noProof w:val="0"/>
+                                <w:color w:val="000000"/>
+                                <w:sz w:val="20"/>
+                                <w:szCs w:val="20"/>
+                              </w:rPr>
+                              <w:t>tessobj</w:t>
+                            </w:r>
+                            <w:proofErr w:type="spellEnd"/>
                             <w:r>
                               <w:rPr>
                                 <w:rFonts w:ascii="Consolas" w:hAnsi="Consolas" w:cs="Consolas"/>
@@ -2156,6 +2330,7 @@
                               </w:rPr>
                               <w:t xml:space="preserve">, </w:t>
                             </w:r>
+                            <w:proofErr w:type="spellStart"/>
                             <w:r>
                               <w:rPr>
                                 <w:rFonts w:ascii="Consolas" w:hAnsi="Consolas" w:cs="Consolas"/>
@@ -2176,6 +2351,7 @@
                               </w:rPr>
                               <w:t>tion</w:t>
                             </w:r>
+                            <w:proofErr w:type="spellEnd"/>
                             <w:r>
                               <w:rPr>
                                 <w:rFonts w:ascii="Consolas" w:hAnsi="Consolas" w:cs="Consolas"/>
@@ -2597,7 +2773,6 @@
           <w:rFonts w:cs="Consolas"/>
           <w:iCs/>
           <w:noProof w:val="0"/>
-          <w:sz w:val="20"/>
           <w:szCs w:val="20"/>
           <w:lang w:val="de-DE"/>
         </w:rPr>
@@ -2633,7 +2808,6 @@
           <w:rFonts w:cs="Consolas"/>
           <w:iCs/>
           <w:noProof w:val="0"/>
-          <w:sz w:val="20"/>
           <w:szCs w:val="20"/>
           <w:lang w:val="de-DE"/>
         </w:rPr>
@@ -2686,7 +2860,6 @@
           <w:rFonts w:cs="Consolas"/>
           <w:iCs/>
           <w:noProof w:val="0"/>
-          <w:sz w:val="20"/>
           <w:szCs w:val="20"/>
           <w:lang w:val="de-DE"/>
         </w:rPr>
@@ -2698,7 +2871,6 @@
           <w:i/>
           <w:iCs/>
           <w:noProof w:val="0"/>
-          <w:sz w:val="20"/>
           <w:szCs w:val="20"/>
           <w:lang w:val="de-DE"/>
         </w:rPr>
@@ -2716,7 +2888,6 @@
           <w:iCs/>
           <w:noProof w:val="0"/>
           <w:color w:val="0000C0"/>
-          <w:sz w:val="20"/>
           <w:szCs w:val="20"/>
           <w:lang w:val="de-DE"/>
         </w:rPr>
@@ -2752,7 +2923,6 @@
           <w:rFonts w:cs="Consolas"/>
           <w:iCs/>
           <w:noProof w:val="0"/>
-          <w:sz w:val="20"/>
           <w:szCs w:val="20"/>
           <w:lang w:val="de-DE"/>
         </w:rPr>
@@ -2805,7 +2975,6 @@
           <w:rFonts w:cs="Consolas"/>
           <w:iCs/>
           <w:noProof w:val="0"/>
-          <w:sz w:val="20"/>
           <w:szCs w:val="20"/>
           <w:lang w:val="de-DE"/>
         </w:rPr>
@@ -2816,7 +2985,6 @@
           <w:rFonts w:cs="Consolas"/>
           <w:iCs/>
           <w:noProof w:val="0"/>
-          <w:sz w:val="20"/>
           <w:szCs w:val="20"/>
           <w:lang w:val="de-DE"/>
         </w:rPr>
@@ -2850,7 +3018,6 @@
           <w:rFonts w:cs="Consolas"/>
           <w:iCs/>
           <w:noProof w:val="0"/>
-          <w:sz w:val="20"/>
           <w:szCs w:val="20"/>
           <w:lang w:val="de-DE"/>
         </w:rPr>
@@ -2860,7 +3027,6 @@
           <w:rFonts w:cs="Consolas"/>
           <w:iCs/>
           <w:noProof w:val="0"/>
-          <w:sz w:val="20"/>
           <w:szCs w:val="20"/>
           <w:lang w:val="de-DE"/>
         </w:rPr>
@@ -2871,7 +3037,6 @@
           <w:rFonts w:cs="Consolas"/>
           <w:iCs/>
           <w:noProof w:val="0"/>
-          <w:sz w:val="20"/>
           <w:szCs w:val="20"/>
           <w:lang w:val="de-DE"/>
         </w:rPr>
@@ -2882,7 +3047,6 @@
           <w:rFonts w:cs="Consolas"/>
           <w:iCs/>
           <w:noProof w:val="0"/>
-          <w:sz w:val="20"/>
           <w:szCs w:val="20"/>
           <w:lang w:val="de-DE"/>
         </w:rPr>
@@ -2893,7 +3057,6 @@
           <w:rFonts w:cs="Consolas"/>
           <w:iCs/>
           <w:noProof w:val="0"/>
-          <w:sz w:val="20"/>
           <w:szCs w:val="20"/>
           <w:lang w:val="de-DE"/>
         </w:rPr>
@@ -2904,33 +3067,180 @@
           <w:rFonts w:cs="Consolas"/>
           <w:iCs/>
           <w:noProof w:val="0"/>
-          <w:sz w:val="20"/>
-          <w:szCs w:val="20"/>
-          <w:lang w:val="de-DE"/>
-        </w:rPr>
-        <w:t>vorgangs von der GLU Bibliothek aufgerufen.</w:t>
+          <w:szCs w:val="20"/>
+          <w:lang w:val="de-DE"/>
+        </w:rPr>
+        <w:t>vorgangs von der GLU</w:t>
       </w:r>
       <w:r>
         <w:rPr>
           <w:rFonts w:cs="Consolas"/>
           <w:iCs/>
           <w:noProof w:val="0"/>
-          <w:sz w:val="20"/>
-          <w:szCs w:val="20"/>
-          <w:lang w:val="de-DE"/>
-        </w:rPr>
-        <w:t xml:space="preserve"> Die</w:t>
+          <w:szCs w:val="20"/>
+          <w:lang w:val="de-DE"/>
+        </w:rPr>
+        <w:t>-</w:t>
       </w:r>
       <w:r>
         <w:rPr>
           <w:rFonts w:cs="Consolas"/>
           <w:iCs/>
           <w:noProof w:val="0"/>
+          <w:szCs w:val="20"/>
+          <w:lang w:val="de-DE"/>
+        </w:rPr>
+        <w:t>Bibliothek aufgerufen.</w:t>
+      </w:r>
+      <w:r>
+        <w:rPr>
+          <w:rFonts w:cs="Consolas"/>
+          <w:iCs/>
+          <w:noProof w:val="0"/>
+          <w:szCs w:val="20"/>
+          <w:lang w:val="de-DE"/>
+        </w:rPr>
+        <w:t xml:space="preserve"> Die</w:t>
+      </w:r>
+      <w:r>
+        <w:rPr>
+          <w:rFonts w:cs="Consolas"/>
+          <w:iCs/>
+          <w:noProof w:val="0"/>
+          <w:szCs w:val="20"/>
+          <w:lang w:val="de-DE"/>
+        </w:rPr>
+        <w:t xml:space="preserve"> </w:t>
+      </w:r>
+      <w:r>
+        <w:rPr>
+          <w:rFonts w:cs="Consolas"/>
+          <w:iCs/>
+          <w:noProof w:val="0"/>
+          <w:szCs w:val="20"/>
+          <w:lang w:val="de-DE"/>
+        </w:rPr>
+        <w:t>Routinen werden in der Klasse</w:t>
+      </w:r>
+      <w:r>
+        <w:rPr>
+          <w:rFonts w:cs="Consolas"/>
+          <w:iCs/>
+          <w:noProof w:val="0"/>
           <w:sz w:val="20"/>
           <w:szCs w:val="20"/>
           <w:lang w:val="de-DE"/>
         </w:rPr>
         <w:t xml:space="preserve"> </w:t>
+      </w:r>
+      <w:proofErr w:type="spellStart"/>
+      <w:r>
+        <w:rPr>
+          <w:rFonts w:ascii="Consolas" w:hAnsi="Consolas" w:cs="Consolas"/>
+          <w:noProof w:val="0"/>
+          <w:color w:val="000000"/>
+          <w:sz w:val="20"/>
+          <w:szCs w:val="20"/>
+          <w:lang w:val="de-DE"/>
+        </w:rPr>
+        <w:t>PolygonTriangulatorCallback</w:t>
+      </w:r>
+      <w:proofErr w:type="spellEnd"/>
+      <w:r>
+        <w:rPr>
+          <w:rFonts w:ascii="Consolas" w:hAnsi="Consolas" w:cs="Consolas"/>
+          <w:noProof w:val="0"/>
+          <w:color w:val="000000"/>
+          <w:sz w:val="20"/>
+          <w:szCs w:val="20"/>
+          <w:lang w:val="de-DE"/>
+        </w:rPr>
+        <w:t xml:space="preserve"> </w:t>
+      </w:r>
+      <w:r>
+        <w:rPr>
+          <w:rFonts w:cs="Consolas"/>
+          <w:noProof w:val="0"/>
+          <w:color w:val="000000"/>
+          <w:szCs w:val="20"/>
+          <w:lang w:val="de-DE"/>
+        </w:rPr>
+        <w:t>definiert</w:t>
+      </w:r>
+      <w:r>
+        <w:rPr>
+          <w:rFonts w:cs="Consolas"/>
+          <w:noProof w:val="0"/>
+          <w:color w:val="000000"/>
+          <w:szCs w:val="20"/>
+          <w:lang w:val="de-DE"/>
+        </w:rPr>
+        <w:t xml:space="preserve"> </w:t>
+      </w:r>
+      <w:r>
+        <w:rPr>
+          <w:rFonts w:cs="Consolas"/>
+          <w:noProof w:val="0"/>
+          <w:color w:val="000000"/>
+          <w:szCs w:val="20"/>
+          <w:lang w:val="de-DE"/>
+        </w:rPr>
+        <w:t xml:space="preserve"> </w:t>
+      </w:r>
+      <w:r>
+        <w:rPr>
+          <w:rFonts w:cs="Consolas"/>
+          <w:noProof w:val="0"/>
+          <w:color w:val="000000"/>
+          <w:szCs w:val="20"/>
+          <w:lang w:val="de-DE"/>
+        </w:rPr>
+        <w:t xml:space="preserve">und </w:t>
+      </w:r>
+      <w:r>
+        <w:rPr>
+          <w:rFonts w:cs="Consolas"/>
+          <w:noProof w:val="0"/>
+          <w:color w:val="000000"/>
+          <w:szCs w:val="20"/>
+          <w:lang w:val="de-DE"/>
+        </w:rPr>
+        <w:t xml:space="preserve"> bekommt seine Daten wiederum durch die Klasse</w:t>
+      </w:r>
+      <w:r>
+        <w:rPr>
+          <w:rFonts w:cs="Consolas"/>
+          <w:noProof w:val="0"/>
+          <w:color w:val="000000"/>
+          <w:sz w:val="20"/>
+          <w:szCs w:val="20"/>
+          <w:lang w:val="de-DE"/>
+        </w:rPr>
+        <w:t xml:space="preserve"> </w:t>
+      </w:r>
+      <w:proofErr w:type="spellStart"/>
+      <w:r>
+        <w:rPr>
+          <w:rFonts w:ascii="Consolas" w:hAnsi="Consolas" w:cs="Consolas"/>
+          <w:noProof w:val="0"/>
+          <w:color w:val="000000"/>
+          <w:sz w:val="20"/>
+          <w:szCs w:val="20"/>
+          <w:lang w:val="de-DE"/>
+        </w:rPr>
+        <w:t>PolygonTriangulatorCollector</w:t>
+      </w:r>
+      <w:proofErr w:type="spellEnd"/>
+      <w:r>
+        <w:rPr>
+          <w:rFonts w:ascii="Consolas" w:hAnsi="Consolas" w:cs="Consolas"/>
+          <w:noProof w:val="0"/>
+          <w:color w:val="000000"/>
+          <w:sz w:val="20"/>
+          <w:szCs w:val="20"/>
+          <w:lang w:val="de-DE"/>
+        </w:rPr>
+        <w:t>.</w:t>
       </w:r>
     </w:p>
     <w:p>
@@ -2948,28 +3258,40 @@
           <w:lang w:val="de-DE"/>
         </w:rPr>
       </w:pPr>
-      <w:r>
+    </w:p>
+    <w:p>
+      <w:pPr>
         <w:rPr>
           <w:rFonts w:cs="Consolas"/>
-          <w:iCs/>
-          <w:noProof w:val="0"/>
-          <w:sz w:val="20"/>
-          <w:szCs w:val="20"/>
-          <w:lang w:val="de-DE"/>
-        </w:rPr>
-        <w:t xml:space="preserve">Routinen werden in der Klasse </w:t>
-      </w:r>
-      <w:r>
-        <w:rPr>
-          <w:rFonts w:ascii="Consolas" w:hAnsi="Consolas" w:cs="Consolas"/>
+          <w:noProof w:val="0"/>
+          <w:color w:val="000000"/>
+          <w:szCs w:val="20"/>
+          <w:lang w:val="de-DE"/>
+        </w:rPr>
+      </w:pPr>
+      <w:r>
+        <w:rPr>
+          <w:rFonts w:cs="Consolas"/>
           <w:noProof w:val="0"/>
           <w:color w:val="000000"/>
           <w:sz w:val="20"/>
           <w:szCs w:val="20"/>
           <w:lang w:val="de-DE"/>
         </w:rPr>
-        <w:t>PolygonTriangulatorCallback</w:t>
-      </w:r>
+        <w:br w:type="page"/>
+      </w:r>
+      <w:r>
+        <w:rPr>
+          <w:rFonts w:cs="Consolas"/>
+          <w:noProof w:val="0"/>
+          <w:color w:val="000000"/>
+          <w:szCs w:val="20"/>
+          <w:lang w:val="de-DE"/>
+        </w:rPr>
+        <w:lastRenderedPageBreak/>
+        <w:t xml:space="preserve">In der Klasse </w:t>
+      </w:r>
+      <w:proofErr w:type="spellStart"/>
       <w:r>
         <w:rPr>
           <w:rFonts w:ascii="Consolas" w:hAnsi="Consolas" w:cs="Consolas"/>
@@ -2979,84 +3301,59 @@
           <w:szCs w:val="20"/>
           <w:lang w:val="de-DE"/>
         </w:rPr>
-        <w:t xml:space="preserve"> </w:t>
-      </w:r>
-      <w:r>
-        <w:rPr>
-          <w:rFonts w:cs="Consolas"/>
+        <w:t>PolygonTriangulatorCollector</w:t>
+      </w:r>
+      <w:proofErr w:type="spellEnd"/>
+      <w:r>
+        <w:rPr>
+          <w:rFonts w:ascii="Consolas" w:hAnsi="Consolas" w:cs="Consolas"/>
           <w:noProof w:val="0"/>
           <w:color w:val="000000"/>
           <w:sz w:val="20"/>
           <w:szCs w:val="20"/>
           <w:lang w:val="de-DE"/>
         </w:rPr>
-        <w:t>definiert</w:t>
+        <w:t xml:space="preserve"> </w:t>
       </w:r>
       <w:r>
         <w:rPr>
           <w:rFonts w:cs="Consolas"/>
           <w:noProof w:val="0"/>
           <w:color w:val="000000"/>
-          <w:sz w:val="20"/>
-          <w:szCs w:val="20"/>
-          <w:lang w:val="de-DE"/>
-        </w:rPr>
-        <w:t xml:space="preserve"> </w:t>
+          <w:szCs w:val="20"/>
+          <w:lang w:val="de-DE"/>
+        </w:rPr>
+        <w:t>werden die Vektoren gesamm</w:t>
       </w:r>
       <w:r>
         <w:rPr>
           <w:rFonts w:cs="Consolas"/>
           <w:noProof w:val="0"/>
           <w:color w:val="000000"/>
-          <w:sz w:val="20"/>
-          <w:szCs w:val="20"/>
-          <w:lang w:val="de-DE"/>
-        </w:rPr>
-        <w:t xml:space="preserve"> </w:t>
+          <w:szCs w:val="20"/>
+          <w:lang w:val="de-DE"/>
+        </w:rPr>
+        <w:t>el</w:t>
       </w:r>
       <w:r>
         <w:rPr>
           <w:rFonts w:cs="Consolas"/>
           <w:noProof w:val="0"/>
           <w:color w:val="000000"/>
-          <w:sz w:val="20"/>
-          <w:szCs w:val="20"/>
-          <w:lang w:val="de-DE"/>
-        </w:rPr>
-        <w:t xml:space="preserve">und </w:t>
+          <w:szCs w:val="20"/>
+          <w:lang w:val="de-DE"/>
+        </w:rPr>
+        <w:t>t und anhand ihres Typs ausgewertet.</w:t>
       </w:r>
       <w:r>
         <w:rPr>
           <w:rFonts w:cs="Consolas"/>
           <w:noProof w:val="0"/>
           <w:color w:val="000000"/>
-          <w:sz w:val="20"/>
-          <w:szCs w:val="20"/>
-          <w:lang w:val="de-DE"/>
-        </w:rPr>
-        <w:t xml:space="preserve"> bekommt seine Daten wiederum durch die Klasse </w:t>
-      </w:r>
-      <w:r>
-        <w:rPr>
-          <w:rFonts w:ascii="Consolas" w:hAnsi="Consolas" w:cs="Consolas"/>
-          <w:noProof w:val="0"/>
-          <w:color w:val="000000"/>
-          <w:sz w:val="20"/>
-          <w:szCs w:val="20"/>
-          <w:lang w:val="de-DE"/>
-        </w:rPr>
-        <w:t>PolygonTriangulatorCollector</w:t>
-      </w:r>
-      <w:r>
-        <w:rPr>
-          <w:rFonts w:ascii="Consolas" w:hAnsi="Consolas" w:cs="Consolas"/>
-          <w:noProof w:val="0"/>
-          <w:color w:val="000000"/>
-          <w:sz w:val="20"/>
-          <w:szCs w:val="20"/>
-          <w:lang w:val="de-DE"/>
-        </w:rPr>
-        <w:t>.</w:t>
+          <w:szCs w:val="20"/>
+          <w:lang w:val="de-DE"/>
+        </w:rPr>
+        <w:t xml:space="preserve"> Diese Typüberprüfung findet am Ende eines Polygons statt.</w:t>
       </w:r>
     </w:p>
     <w:p>
@@ -3066,125 +3363,22 @@
         <w:adjustRightInd w:val="0"/>
         <w:spacing w:after="0" w:line="240" w:lineRule="auto"/>
         <w:rPr>
-          <w:rFonts w:ascii="Consolas" w:hAnsi="Consolas" w:cs="Consolas"/>
+          <w:rFonts w:cs="Consolas"/>
           <w:noProof w:val="0"/>
           <w:color w:val="000000"/>
-          <w:sz w:val="20"/>
-          <w:szCs w:val="20"/>
-          <w:lang w:val="de-DE"/>
-        </w:rPr>
-      </w:pPr>
-    </w:p>
-    <w:p>
-      <w:pPr>
+          <w:szCs w:val="20"/>
+          <w:lang w:val="de-DE"/>
+        </w:rPr>
+      </w:pPr>
+      <w:r>
         <w:rPr>
           <w:rFonts w:cs="Consolas"/>
           <w:noProof w:val="0"/>
           <w:color w:val="000000"/>
-          <w:sz w:val="20"/>
-          <w:szCs w:val="20"/>
-          <w:lang w:val="de-DE"/>
-        </w:rPr>
-      </w:pPr>
-      <w:r>
-        <w:rPr>
-          <w:rFonts w:cs="Consolas"/>
-          <w:noProof w:val="0"/>
-          <w:color w:val="000000"/>
-          <w:sz w:val="20"/>
-          <w:szCs w:val="20"/>
-          <w:lang w:val="de-DE"/>
-        </w:rPr>
-        <w:br w:type="page"/>
-      </w:r>
-      <w:r>
-        <w:rPr>
-          <w:rFonts w:cs="Consolas"/>
-          <w:noProof w:val="0"/>
-          <w:color w:val="000000"/>
-          <w:sz w:val="20"/>
-          <w:szCs w:val="20"/>
-          <w:lang w:val="de-DE"/>
-        </w:rPr>
-        <w:lastRenderedPageBreak/>
-        <w:t xml:space="preserve">In der Klasse </w:t>
-      </w:r>
-      <w:r>
-        <w:rPr>
-          <w:rFonts w:ascii="Consolas" w:hAnsi="Consolas" w:cs="Consolas"/>
-          <w:noProof w:val="0"/>
-          <w:color w:val="000000"/>
-          <w:sz w:val="20"/>
-          <w:szCs w:val="20"/>
-          <w:lang w:val="de-DE"/>
-        </w:rPr>
-        <w:t>PolygonTriangulatorCollector</w:t>
-      </w:r>
-      <w:r>
-        <w:rPr>
-          <w:rFonts w:ascii="Consolas" w:hAnsi="Consolas" w:cs="Consolas"/>
-          <w:noProof w:val="0"/>
-          <w:color w:val="000000"/>
-          <w:sz w:val="20"/>
-          <w:szCs w:val="20"/>
-          <w:lang w:val="de-DE"/>
-        </w:rPr>
-        <w:t xml:space="preserve"> </w:t>
-      </w:r>
-      <w:r>
-        <w:rPr>
-          <w:rFonts w:cs="Consolas"/>
-          <w:noProof w:val="0"/>
-          <w:color w:val="000000"/>
-          <w:sz w:val="20"/>
-          <w:szCs w:val="20"/>
-          <w:lang w:val="de-DE"/>
-        </w:rPr>
-        <w:t xml:space="preserve">werden die </w:t>
-      </w:r>
-      <w:r>
-        <w:rPr>
-          <w:rFonts w:cs="Consolas"/>
-          <w:noProof w:val="0"/>
-          <w:color w:val="000000"/>
-          <w:sz w:val="20"/>
-          <w:szCs w:val="20"/>
-          <w:lang w:val="de-DE"/>
-        </w:rPr>
-        <w:t>Vektoren gesamm</w:t>
-      </w:r>
-      <w:r>
-        <w:rPr>
-          <w:rFonts w:cs="Consolas"/>
-          <w:noProof w:val="0"/>
-          <w:color w:val="000000"/>
-          <w:sz w:val="20"/>
-          <w:szCs w:val="20"/>
-          <w:lang w:val="de-DE"/>
-        </w:rPr>
-        <w:t>el</w:t>
-      </w:r>
-      <w:r>
-        <w:rPr>
-          <w:rFonts w:cs="Consolas"/>
-          <w:noProof w:val="0"/>
-          <w:color w:val="000000"/>
-          <w:sz w:val="20"/>
-          <w:szCs w:val="20"/>
-          <w:lang w:val="de-DE"/>
-        </w:rPr>
-        <w:t>t und anhand ihres Typs ausgewertet.</w:t>
-      </w:r>
-      <w:r>
-        <w:rPr>
-          <w:rFonts w:cs="Consolas"/>
-          <w:noProof w:val="0"/>
-          <w:color w:val="000000"/>
-          <w:sz w:val="20"/>
-          <w:szCs w:val="20"/>
-          <w:lang w:val="de-DE"/>
-        </w:rPr>
-        <w:t xml:space="preserve"> Diese Typüberprüfung findet am Ende eines Polygons statt.</w:t>
+          <w:szCs w:val="20"/>
+          <w:lang w:val="de-DE"/>
+        </w:rPr>
+        <w:t>Diese Typen sind:</w:t>
       </w:r>
     </w:p>
     <w:p>
@@ -3197,42 +3391,14 @@
           <w:rFonts w:cs="Consolas"/>
           <w:noProof w:val="0"/>
           <w:color w:val="000000"/>
-          <w:sz w:val="20"/>
-          <w:szCs w:val="20"/>
-          <w:lang w:val="de-DE"/>
-        </w:rPr>
-      </w:pPr>
-      <w:r>
-        <w:rPr>
-          <w:rFonts w:cs="Consolas"/>
-          <w:noProof w:val="0"/>
-          <w:color w:val="000000"/>
-          <w:sz w:val="20"/>
-          <w:szCs w:val="20"/>
-          <w:lang w:val="de-DE"/>
-        </w:rPr>
-        <w:t>Diese Typen sind:</w:t>
-      </w:r>
-    </w:p>
-    <w:p>
-      <w:pPr>
-        <w:autoSpaceDE w:val="0"/>
-        <w:autoSpaceDN w:val="0"/>
-        <w:adjustRightInd w:val="0"/>
-        <w:spacing w:after="0" w:line="240" w:lineRule="auto"/>
-        <w:rPr>
-          <w:rFonts w:cs="Consolas"/>
-          <w:noProof w:val="0"/>
-          <w:color w:val="000000"/>
-          <w:sz w:val="20"/>
-          <w:szCs w:val="20"/>
-          <w:lang w:val="de-DE"/>
-        </w:rPr>
-      </w:pPr>
-    </w:p>
-    <w:p>
-      <w:pPr>
-        <w:pStyle w:val="ListParagraph"/>
+          <w:szCs w:val="20"/>
+          <w:lang w:val="de-DE"/>
+        </w:rPr>
+      </w:pPr>
+    </w:p>
+    <w:p>
+      <w:pPr>
+        <w:pStyle w:val="Listenabsatz"/>
         <w:numPr>
           <w:ilvl w:val="0"/>
           <w:numId w:val="7"/>
@@ -3245,7 +3411,6 @@
           <w:rFonts w:ascii="Consolas" w:hAnsi="Consolas" w:cs="Consolas"/>
           <w:noProof w:val="0"/>
           <w:color w:val="000000"/>
-          <w:sz w:val="20"/>
           <w:szCs w:val="20"/>
           <w:lang w:val="de-DE"/>
         </w:rPr>
@@ -3255,7 +3420,6 @@
           <w:rFonts w:cs="Consolas"/>
           <w:noProof w:val="0"/>
           <w:color w:val="000000"/>
-          <w:sz w:val="20"/>
           <w:szCs w:val="20"/>
           <w:lang w:val="de-DE"/>
         </w:rPr>
@@ -3266,7 +3430,6 @@
           <w:rFonts w:cs="Consolas"/>
           <w:noProof w:val="0"/>
           <w:color w:val="000000"/>
-          <w:sz w:val="20"/>
           <w:szCs w:val="20"/>
           <w:lang w:val="de-DE"/>
         </w:rPr>
@@ -3277,7 +3440,6 @@
           <w:rFonts w:cs="Consolas"/>
           <w:noProof w:val="0"/>
           <w:color w:val="000000"/>
-          <w:sz w:val="20"/>
           <w:szCs w:val="20"/>
           <w:lang w:val="de-DE"/>
         </w:rPr>
@@ -3288,7 +3450,6 @@
           <w:rFonts w:cs="Consolas"/>
           <w:noProof w:val="0"/>
           <w:color w:val="000000"/>
-          <w:sz w:val="20"/>
           <w:szCs w:val="20"/>
           <w:lang w:val="de-DE"/>
         </w:rPr>
@@ -3297,7 +3458,7 @@
     </w:p>
     <w:p>
       <w:pPr>
-        <w:pStyle w:val="ListParagraph"/>
+        <w:pStyle w:val="Listenabsatz"/>
         <w:autoSpaceDE w:val="0"/>
         <w:autoSpaceDN w:val="0"/>
         <w:adjustRightInd w:val="0"/>
@@ -3307,15 +3468,14 @@
           <w:rFonts w:ascii="Consolas" w:hAnsi="Consolas" w:cs="Consolas"/>
           <w:noProof w:val="0"/>
           <w:color w:val="000000"/>
-          <w:sz w:val="20"/>
-          <w:szCs w:val="20"/>
-          <w:lang w:val="de-DE"/>
-        </w:rPr>
-      </w:pPr>
-    </w:p>
-    <w:p>
-      <w:pPr>
-        <w:pStyle w:val="ListParagraph"/>
+          <w:szCs w:val="20"/>
+          <w:lang w:val="de-DE"/>
+        </w:rPr>
+      </w:pPr>
+    </w:p>
+    <w:p>
+      <w:pPr>
+        <w:pStyle w:val="Listenabsatz"/>
         <w:numPr>
           <w:ilvl w:val="0"/>
           <w:numId w:val="7"/>
@@ -3328,26 +3488,26 @@
           <w:rFonts w:ascii="Consolas" w:hAnsi="Consolas" w:cs="Consolas"/>
           <w:noProof w:val="0"/>
           <w:color w:val="000000"/>
-          <w:sz w:val="20"/>
-          <w:szCs w:val="20"/>
-          <w:lang w:val="de-DE"/>
-        </w:rPr>
-      </w:pPr>
+          <w:szCs w:val="20"/>
+          <w:lang w:val="de-DE"/>
+        </w:rPr>
+      </w:pPr>
+      <w:proofErr w:type="spellStart"/>
       <w:r>
         <w:rPr>
           <w:rFonts w:cs="Consolas"/>
           <w:noProof w:val="0"/>
           <w:color w:val="000000"/>
-          <w:sz w:val="20"/>
           <w:szCs w:val="20"/>
           <w:lang w:val="de-DE"/>
         </w:rPr>
         <w:t>GL_Triangle_STRIP</w:t>
       </w:r>
-    </w:p>
-    <w:p>
-      <w:pPr>
-        <w:pStyle w:val="ListParagraph"/>
+      <w:proofErr w:type="spellEnd"/>
+    </w:p>
+    <w:p>
+      <w:pPr>
+        <w:pStyle w:val="Listenabsatz"/>
         <w:autoSpaceDE w:val="0"/>
         <w:autoSpaceDN w:val="0"/>
         <w:adjustRightInd w:val="0"/>
@@ -3357,15 +3517,14 @@
           <w:rFonts w:ascii="Consolas" w:hAnsi="Consolas" w:cs="Consolas"/>
           <w:noProof w:val="0"/>
           <w:color w:val="000000"/>
-          <w:sz w:val="20"/>
-          <w:szCs w:val="20"/>
-          <w:lang w:val="de-DE"/>
-        </w:rPr>
-      </w:pPr>
-    </w:p>
-    <w:p>
-      <w:pPr>
-        <w:pStyle w:val="ListParagraph"/>
+          <w:szCs w:val="20"/>
+          <w:lang w:val="de-DE"/>
+        </w:rPr>
+      </w:pPr>
+    </w:p>
+    <w:p>
+      <w:pPr>
+        <w:pStyle w:val="Listenabsatz"/>
         <w:numPr>
           <w:ilvl w:val="0"/>
           <w:numId w:val="7"/>
@@ -3378,7 +3537,6 @@
           <w:rFonts w:ascii="Consolas" w:hAnsi="Consolas" w:cs="Consolas"/>
           <w:noProof w:val="0"/>
           <w:color w:val="000000"/>
-          <w:sz w:val="20"/>
           <w:szCs w:val="20"/>
           <w:lang w:val="de-DE"/>
         </w:rPr>
@@ -3388,7 +3546,6 @@
           <w:rFonts w:cs="Consolas"/>
           <w:noProof w:val="0"/>
           <w:color w:val="000000"/>
-          <w:sz w:val="20"/>
           <w:szCs w:val="20"/>
           <w:lang w:val="de-DE"/>
         </w:rPr>
@@ -3405,7 +3562,6 @@
           <w:rFonts w:ascii="Consolas" w:hAnsi="Consolas" w:cs="Consolas"/>
           <w:noProof w:val="0"/>
           <w:color w:val="000000"/>
-          <w:sz w:val="20"/>
           <w:szCs w:val="20"/>
           <w:lang w:val="de-DE"/>
         </w:rPr>
@@ -3418,7 +3574,7 @@
         <w:adjustRightInd w:val="0"/>
         <w:spacing w:after="0" w:line="240" w:lineRule="auto"/>
         <w:rPr>
-          <w:rFonts w:ascii="Consolas" w:hAnsi="Consolas" w:cs="Consolas"/>
+          <w:rFonts w:cs="Consolas"/>
           <w:noProof w:val="0"/>
           <w:color w:val="000000"/>
           <w:sz w:val="20"/>
@@ -3429,39 +3585,7 @@
     </w:p>
     <w:p>
       <w:pPr>
-        <w:autoSpaceDE w:val="0"/>
-        <w:autoSpaceDN w:val="0"/>
-        <w:adjustRightInd w:val="0"/>
-        <w:spacing w:after="0" w:line="240" w:lineRule="auto"/>
-        <w:rPr>
-          <w:rFonts w:ascii="Consolas" w:hAnsi="Consolas" w:cs="Consolas"/>
-          <w:noProof w:val="0"/>
-          <w:color w:val="000000"/>
-          <w:sz w:val="20"/>
-          <w:szCs w:val="20"/>
-          <w:lang w:val="de-DE"/>
-        </w:rPr>
-      </w:pPr>
-    </w:p>
-    <w:p>
-      <w:pPr>
-        <w:autoSpaceDE w:val="0"/>
-        <w:autoSpaceDN w:val="0"/>
-        <w:adjustRightInd w:val="0"/>
-        <w:spacing w:after="0" w:line="240" w:lineRule="auto"/>
-        <w:rPr>
-          <w:rFonts w:cs="Consolas"/>
-          <w:noProof w:val="0"/>
-          <w:color w:val="000000"/>
-          <w:sz w:val="20"/>
-          <w:szCs w:val="20"/>
-          <w:lang w:val="de-DE"/>
-        </w:rPr>
-      </w:pPr>
-    </w:p>
-    <w:p>
-      <w:pPr>
-        <w:pStyle w:val="Caption"/>
+        <w:pStyle w:val="Beschriftung"/>
         <w:keepNext/>
       </w:pPr>
     </w:p>
@@ -3479,7 +3603,7 @@
           <w:color w:val="000000"/>
           <w:sz w:val="20"/>
           <w:szCs w:val="20"/>
-          <w:lang w:val="de-DE" w:eastAsia="de-DE"/>
+          <w:lang w:val="de-DE" w:eastAsia="ja-JP"/>
         </w:rPr>
         <w:drawing>
           <wp:inline distT="0" distB="0" distL="0" distR="0" wp14:anchorId="3B7D49B4" wp14:editId="50815A54">
@@ -3533,7 +3657,7 @@
     </w:p>
     <w:p>
       <w:pPr>
-        <w:pStyle w:val="Caption"/>
+        <w:pStyle w:val="Beschriftung"/>
         <w:rPr>
           <w:color w:val="auto"/>
           <w:lang w:val="de-DE"/>
@@ -3607,7 +3731,6 @@
           <w:rFonts w:ascii="Consolas" w:hAnsi="Consolas" w:cs="Consolas"/>
           <w:noProof w:val="0"/>
           <w:color w:val="000000"/>
-          <w:sz w:val="20"/>
           <w:szCs w:val="20"/>
           <w:lang w:val="de-DE"/>
         </w:rPr>
@@ -3617,7 +3740,6 @@
           <w:rFonts w:cs="Consolas"/>
           <w:noProof w:val="0"/>
           <w:color w:val="000000"/>
-          <w:sz w:val="20"/>
           <w:szCs w:val="20"/>
           <w:lang w:val="de-DE"/>
         </w:rPr>
@@ -3648,7 +3770,7 @@
           <w:color w:val="000000"/>
           <w:sz w:val="20"/>
           <w:szCs w:val="20"/>
-          <w:lang w:val="de-DE" w:eastAsia="de-DE"/>
+          <w:lang w:val="de-DE" w:eastAsia="ja-JP"/>
         </w:rPr>
         <w:drawing>
           <wp:inline distT="0" distB="0" distL="0" distR="0" wp14:anchorId="0D731D7D" wp14:editId="143EF724">
@@ -3702,7 +3824,7 @@
     </w:p>
     <w:p>
       <w:pPr>
-        <w:pStyle w:val="Caption"/>
+        <w:pStyle w:val="Beschriftung"/>
         <w:rPr>
           <w:color w:val="auto"/>
           <w:lang w:val="de-DE"/>
@@ -3769,7 +3891,6 @@
           <w:rFonts w:ascii="Consolas" w:hAnsi="Consolas" w:cs="Consolas"/>
           <w:noProof w:val="0"/>
           <w:color w:val="000000"/>
-          <w:sz w:val="20"/>
           <w:szCs w:val="20"/>
           <w:lang w:val="de-DE"/>
         </w:rPr>
@@ -3779,7 +3900,6 @@
           <w:rFonts w:cs="Consolas"/>
           <w:noProof w:val="0"/>
           <w:color w:val="000000"/>
-          <w:sz w:val="20"/>
           <w:szCs w:val="20"/>
           <w:lang w:val="de-DE"/>
         </w:rPr>
@@ -3790,7 +3910,6 @@
           <w:rFonts w:cs="Consolas"/>
           <w:noProof w:val="0"/>
           <w:color w:val="000000"/>
-          <w:sz w:val="20"/>
           <w:szCs w:val="20"/>
           <w:lang w:val="de-DE"/>
         </w:rPr>
@@ -3801,7 +3920,6 @@
           <w:rFonts w:cs="Consolas"/>
           <w:noProof w:val="0"/>
           <w:color w:val="000000"/>
-          <w:sz w:val="20"/>
           <w:szCs w:val="20"/>
           <w:lang w:val="de-DE"/>
         </w:rPr>
@@ -3812,7 +3930,6 @@
           <w:rFonts w:cs="Consolas"/>
           <w:noProof w:val="0"/>
           <w:color w:val="000000"/>
-          <w:sz w:val="20"/>
           <w:szCs w:val="20"/>
           <w:lang w:val="de-DE"/>
         </w:rPr>
@@ -3823,7 +3940,6 @@
           <w:rFonts w:cs="Consolas"/>
           <w:noProof w:val="0"/>
           <w:color w:val="000000"/>
-          <w:sz w:val="20"/>
           <w:szCs w:val="20"/>
           <w:lang w:val="de-DE"/>
         </w:rPr>
@@ -3851,7 +3967,7 @@
           <w:color w:val="000000"/>
           <w:sz w:val="20"/>
           <w:szCs w:val="20"/>
-          <w:lang w:val="de-DE" w:eastAsia="de-DE"/>
+          <w:lang w:val="de-DE" w:eastAsia="ja-JP"/>
         </w:rPr>
         <w:lastRenderedPageBreak/>
         <w:drawing>
@@ -3906,7 +4022,7 @@
     </w:p>
     <w:p>
       <w:pPr>
-        <w:pStyle w:val="Caption"/>
+        <w:pStyle w:val="Beschriftung"/>
         <w:rPr>
           <w:color w:val="auto"/>
           <w:lang w:val="de-DE"/>
@@ -3966,6 +4082,7 @@
     <w:p>
       <w:pPr>
         <w:rPr>
+          <w:sz w:val="28"/>
           <w:lang w:val="de-DE"/>
         </w:rPr>
       </w:pPr>
@@ -3974,11 +4091,54 @@
           <w:rFonts w:cs="Consolas"/>
           <w:noProof w:val="0"/>
           <w:color w:val="000000"/>
-          <w:sz w:val="20"/>
-          <w:szCs w:val="20"/>
-          <w:lang w:val="de-DE"/>
-        </w:rPr>
-        <w:t>Der Triangle Fan ist ähnlich zu dem Triangle Strip außer, dass der Anfangspunkt bei alles Dreiecken gleich ist.</w:t>
+          <w:szCs w:val="20"/>
+          <w:lang w:val="de-DE"/>
+        </w:rPr>
+        <w:t xml:space="preserve">Der </w:t>
+      </w:r>
+      <w:proofErr w:type="spellStart"/>
+      <w:r>
+        <w:rPr>
+          <w:rFonts w:cs="Consolas"/>
+          <w:noProof w:val="0"/>
+          <w:color w:val="000000"/>
+          <w:szCs w:val="20"/>
+          <w:lang w:val="de-DE"/>
+        </w:rPr>
+        <w:t>Triangle</w:t>
+      </w:r>
+      <w:proofErr w:type="spellEnd"/>
+      <w:r>
+        <w:rPr>
+          <w:rFonts w:cs="Consolas"/>
+          <w:noProof w:val="0"/>
+          <w:color w:val="000000"/>
+          <w:szCs w:val="20"/>
+          <w:lang w:val="de-DE"/>
+        </w:rPr>
+        <w:t xml:space="preserve"> Fan ist ähnlich zu dem </w:t>
+      </w:r>
+      <w:proofErr w:type="spellStart"/>
+      <w:r>
+        <w:rPr>
+          <w:rFonts w:cs="Consolas"/>
+          <w:noProof w:val="0"/>
+          <w:color w:val="000000"/>
+          <w:szCs w:val="20"/>
+          <w:lang w:val="de-DE"/>
+        </w:rPr>
+        <w:t>Triangle</w:t>
+      </w:r>
+      <w:proofErr w:type="spellEnd"/>
+      <w:r>
+        <w:rPr>
+          <w:rFonts w:cs="Consolas"/>
+          <w:noProof w:val="0"/>
+          <w:color w:val="000000"/>
+          <w:szCs w:val="20"/>
+          <w:lang w:val="de-DE"/>
+        </w:rPr>
+        <w:t xml:space="preserve"> Strip außer, dass der Anfangspunkt bei alles Dreiecken gleich ist.</w:t>
       </w:r>
     </w:p>
     <w:p>
@@ -4008,7 +4168,7 @@
     </w:p>
     <w:p>
       <w:pPr>
-        <w:pStyle w:val="Heading2"/>
+        <w:pStyle w:val="berschrift2"/>
         <w:rPr>
           <w:rFonts w:asciiTheme="minorHAnsi" w:hAnsiTheme="minorHAnsi"/>
           <w:color w:val="auto"/>
@@ -4064,7 +4224,7 @@
       </w:pPr>
       <w:r>
         <w:rPr>
-          <w:lang w:val="de-DE" w:eastAsia="de-DE"/>
+          <w:lang w:val="de-DE" w:eastAsia="ja-JP"/>
         </w:rPr>
         <mc:AlternateContent>
           <mc:Choice Requires="wps">
@@ -4113,6 +4273,8 @@
                       <wps:txbx>
                         <w:txbxContent>
                           <w:p>
+                            <w:proofErr w:type="spellStart"/>
+                            <w:proofErr w:type="gramStart"/>
                             <w:r>
                               <w:rPr>
                                 <w:rFonts w:ascii="Courier New" w:hAnsi="Courier New" w:cs="Courier New"/>
@@ -4124,6 +4286,7 @@
                               </w:rPr>
                               <w:t>translateToOrigin</w:t>
                             </w:r>
+                            <w:proofErr w:type="spellEnd"/>
                             <w:r>
                               <w:rPr>
                                 <w:rFonts w:ascii="Courier New" w:hAnsi="Courier New" w:cs="Courier New"/>
@@ -4137,6 +4300,7 @@
                               </w:rPr>
                               <w:t>(</w:t>
                             </w:r>
+                            <w:proofErr w:type="gramEnd"/>
                             <w:r>
                               <w:rPr>
                                 <w:rFonts w:ascii="Courier New" w:hAnsi="Courier New" w:cs="Courier New"/>
@@ -4146,8 +4310,21 @@
                                 <w:szCs w:val="20"/>
                                 <w:highlight w:val="white"/>
                               </w:rPr>
-                              <w:t xml:space="preserve"> ArrayList</w:t>
+                              <w:t xml:space="preserve"> </w:t>
                             </w:r>
+                            <w:proofErr w:type="spellStart"/>
+                            <w:r>
+                              <w:rPr>
+                                <w:rFonts w:ascii="Courier New" w:hAnsi="Courier New" w:cs="Courier New"/>
+                                <w:noProof w:val="0"/>
+                                <w:color w:val="000000"/>
+                                <w:sz w:val="20"/>
+                                <w:szCs w:val="20"/>
+                                <w:highlight w:val="white"/>
+                              </w:rPr>
+                              <w:t>ArrayList</w:t>
+                            </w:r>
+                            <w:proofErr w:type="spellEnd"/>
                             <w:r>
                               <w:rPr>
                                 <w:rFonts w:ascii="Courier New" w:hAnsi="Courier New" w:cs="Courier New"/>
@@ -4161,6 +4338,7 @@
                               </w:rPr>
                               <w:t>&lt;</w:t>
                             </w:r>
+                            <w:proofErr w:type="spellStart"/>
                             <w:r>
                               <w:rPr>
                                 <w:rFonts w:ascii="Courier New" w:hAnsi="Courier New" w:cs="Courier New"/>
@@ -4172,6 +4350,7 @@
                               </w:rPr>
                               <w:t>VertexDouble</w:t>
                             </w:r>
+                            <w:proofErr w:type="spellEnd"/>
                             <w:r>
                               <w:rPr>
                                 <w:rFonts w:ascii="Courier New" w:hAnsi="Courier New" w:cs="Courier New"/>
@@ -4491,7 +4670,19 @@
         <w:rPr>
           <w:lang w:val="de-DE"/>
         </w:rPr>
-        <w:t>Die Referenzarray</w:t>
+        <w:t>D</w:t>
+      </w:r>
+      <w:r>
+        <w:rPr>
+          <w:lang w:val="de-DE"/>
+        </w:rPr>
+        <w:t>as</w:t>
+      </w:r>
+      <w:r>
+        <w:rPr>
+          <w:lang w:val="de-DE"/>
+        </w:rPr>
+        <w:t xml:space="preserve"> Referenzarray</w:t>
       </w:r>
       <w:r>
         <w:rPr>
@@ -4499,8 +4690,6 @@
         </w:rPr>
         <w:t xml:space="preserve"> wird </w:t>
       </w:r>
-      <w:bookmarkStart w:id="10" w:name="_GoBack"/>
-      <w:bookmarkEnd w:id="10"/>
       <w:r>
         <w:rPr>
           <w:lang w:val="de-DE"/>
@@ -4510,7 +4699,7 @@
     </w:p>
     <w:p>
       <w:pPr>
-        <w:pStyle w:val="Heading3"/>
+        <w:pStyle w:val="berschrift3"/>
         <w:rPr>
           <w:color w:val="auto"/>
           <w:lang w:val="de-DE"/>
@@ -4563,7 +4752,7 @@
       </w:pPr>
       <w:r>
         <w:rPr>
-          <w:lang w:val="de-DE" w:eastAsia="de-DE"/>
+          <w:lang w:val="de-DE" w:eastAsia="ja-JP"/>
         </w:rPr>
         <w:drawing>
           <wp:inline distT="0" distB="0" distL="0" distR="0">
@@ -4633,7 +4822,7 @@
           <w:rFonts w:eastAsiaTheme="minorEastAsia"/>
           <w:lang w:val="de-DE"/>
         </w:rPr>
-        <w:t xml:space="preserve">x,y und z  </w:t>
+        <w:t xml:space="preserve">x,y und z </w:t>
       </w:r>
       <w:r>
         <w:rPr>
@@ -4666,7 +4855,7 @@
     </w:p>
     <w:p>
       <w:pPr>
-        <w:pStyle w:val="Heading3"/>
+        <w:pStyle w:val="berschrift3"/>
         <w:rPr>
           <w:color w:val="auto"/>
           <w:lang w:val="de-DE"/>
@@ -4776,7 +4965,7 @@
       </w:pPr>
       <w:r>
         <w:rPr>
-          <w:lang w:val="de-DE" w:eastAsia="de-DE"/>
+          <w:lang w:val="de-DE" w:eastAsia="ja-JP"/>
         </w:rPr>
         <mc:AlternateContent>
           <mc:Choice Requires="wpg">
@@ -4954,7 +5143,7 @@
                               </w:r>
                               <w:r>
                                 <w:rPr>
-                                  <w:lang w:val="de-DE" w:eastAsia="de-DE"/>
+                                  <w:lang w:val="de-DE" w:eastAsia="ja-JP"/>
                                 </w:rPr>
                                 <w:drawing>
                                   <wp:inline distT="0" distB="0" distL="0" distR="0" wp14:anchorId="51E7FA4F" wp14:editId="4B7A999E">
@@ -5058,7 +5247,7 @@
                               </w:r>
                               <w:r>
                                 <w:rPr>
-                                  <w:lang w:val="de-DE" w:eastAsia="de-DE"/>
+                                  <w:lang w:val="de-DE" w:eastAsia="ja-JP"/>
                                 </w:rPr>
                                 <w:drawing>
                                   <wp:inline distT="0" distB="0" distL="0" distR="0" wp14:anchorId="7216C614" wp14:editId="6EB9EE37">
@@ -5162,7 +5351,7 @@
                               </w:r>
                               <w:r>
                                 <w:rPr>
-                                  <w:lang w:val="de-DE" w:eastAsia="de-DE"/>
+                                  <w:lang w:val="de-DE" w:eastAsia="ja-JP"/>
                                 </w:rPr>
                                 <w:drawing>
                                   <wp:inline distT="0" distB="0" distL="0" distR="0" wp14:anchorId="523E2504" wp14:editId="351EDAB4">
@@ -5447,7 +5636,7 @@
       </w:r>
       <w:r>
         <w:rPr>
-          <w:lang w:val="de-DE" w:eastAsia="de-DE"/>
+          <w:lang w:val="de-DE" w:eastAsia="ja-JP"/>
         </w:rPr>
         <mc:AlternateContent>
           <mc:Choice Requires="wpg">
@@ -5625,7 +5814,7 @@
                               </w:r>
                               <w:r>
                                 <w:rPr>
-                                  <w:lang w:val="de-DE" w:eastAsia="de-DE"/>
+                                  <w:lang w:val="de-DE" w:eastAsia="ja-JP"/>
                                 </w:rPr>
                                 <w:drawing>
                                   <wp:inline distT="0" distB="0" distL="0" distR="0" wp14:anchorId="347D2D9B" wp14:editId="414B71F1">
@@ -5645,7 +5834,7 @@
                                             </pic:cNvPicPr>
                                           </pic:nvPicPr>
                                           <pic:blipFill>
-                                            <a:blip r:embed="rId17">
+                                            <a:blip r:embed="rId16">
                                               <a:extLst>
                                                 <a:ext uri="{28A0092B-C50C-407E-A947-70E740481C1C}">
                                                   <a14:useLocalDpi xmlns:a14="http://schemas.microsoft.com/office/drawing/2010/main" val="0"/>
@@ -6049,7 +6238,7 @@
       </w:r>
       <w:r>
         <w:rPr>
-          <w:lang w:val="de-DE" w:eastAsia="de-DE"/>
+          <w:lang w:val="de-DE" w:eastAsia="ja-JP"/>
         </w:rPr>
         <w:drawing>
           <wp:inline distT="0" distB="0" distL="0" distR="0" wp14:anchorId="6C159F1A" wp14:editId="14858835">
@@ -6148,7 +6337,7 @@
     </w:p>
     <w:p>
       <w:pPr>
-        <w:pStyle w:val="Heading3"/>
+        <w:pStyle w:val="berschrift3"/>
         <w:rPr>
           <w:color w:val="auto"/>
           <w:lang w:val="de-DE"/>
@@ -6207,7 +6396,7 @@
       </w:pPr>
       <w:r>
         <w:rPr>
-          <w:lang w:val="de-DE" w:eastAsia="de-DE"/>
+          <w:lang w:val="de-DE" w:eastAsia="ja-JP"/>
         </w:rPr>
         <w:drawing>
           <wp:inline distT="0" distB="0" distL="0" distR="0">
@@ -6334,7 +6523,7 @@
     </w:p>
     <w:p>
       <w:pPr>
-        <w:pStyle w:val="Heading1"/>
+        <w:pStyle w:val="berschrift1"/>
         <w:rPr>
           <w:color w:val="auto"/>
           <w:lang w:val="de-DE"/>
@@ -6645,7 +6834,7 @@
     </w:p>
     <w:p>
       <w:pPr>
-        <w:pStyle w:val="Heading2"/>
+        <w:pStyle w:val="berschrift2"/>
         <w:rPr>
           <w:color w:val="auto"/>
           <w:lang w:val="de-DE"/>
@@ -6842,7 +7031,16 @@
             <w:rStyle w:val="Hyperlink"/>
             <w:lang w:val="de-DE"/>
           </w:rPr>
-          <w:t>http://profs.sci.univr.it/~colombar/html_openGL_tutorial/images/triangle_fans.gif</w:t>
+          <w:t>http://profs.sci.univr.it/~colombar/html_openGL_tuto</w:t>
+        </w:r>
+        <w:bookmarkStart w:id="10" w:name="_GoBack"/>
+        <w:bookmarkEnd w:id="10"/>
+        <w:r>
+          <w:rPr>
+            <w:rStyle w:val="Hyperlink"/>
+            <w:lang w:val="de-DE"/>
+          </w:rPr>
+          <w:t>rial/images/triangle_fans.gif</w:t>
         </w:r>
       </w:hyperlink>
       <w:r>
@@ -6912,7 +7110,7 @@
         <w:sdtContent>
           <w:p>
             <w:pPr>
-              <w:pStyle w:val="Footer"/>
+              <w:pStyle w:val="Fuzeile"/>
               <w:jc w:val="right"/>
             </w:pPr>
             <w:r>
@@ -6948,7 +7146,7 @@
                 <w:b/>
                 <w:bCs/>
               </w:rPr>
-              <w:t>1</w:t>
+              <w:t>8</w:t>
             </w:r>
             <w:r>
               <w:rPr>
@@ -6966,7 +7164,7 @@
   </w:sdt>
   <w:p>
     <w:pPr>
-      <w:pStyle w:val="Footer"/>
+      <w:pStyle w:val="Fuzeile"/>
     </w:pPr>
   </w:p>
 </w:ftr>
@@ -7841,7 +8039,7 @@
     <w:lsdException w:name="Bibliography" w:uiPriority="37"/>
     <w:lsdException w:name="TOC Heading" w:uiPriority="39" w:qFormat="1"/>
   </w:latentStyles>
-  <w:style w:type="paragraph" w:default="1" w:styleId="Normal">
+  <w:style w:type="paragraph" w:default="1" w:styleId="Standard">
     <w:name w:val="Normal"/>
     <w:qFormat/>
     <w:rPr>
@@ -7849,11 +8047,11 @@
       <w:lang w:val="en-US"/>
     </w:rPr>
   </w:style>
-  <w:style w:type="paragraph" w:styleId="Heading1">
+  <w:style w:type="paragraph" w:styleId="berschrift1">
     <w:name w:val="heading 1"/>
-    <w:basedOn w:val="Normal"/>
-    <w:next w:val="Normal"/>
-    <w:link w:val="Heading1Char"/>
+    <w:basedOn w:val="Standard"/>
+    <w:next w:val="Standard"/>
+    <w:link w:val="berschrift1Zchn"/>
     <w:uiPriority w:val="9"/>
     <w:qFormat/>
     <w:rsid w:val="00A009DB"/>
@@ -7872,11 +8070,11 @@
       <w:szCs w:val="28"/>
     </w:rPr>
   </w:style>
-  <w:style w:type="paragraph" w:styleId="Heading2">
+  <w:style w:type="paragraph" w:styleId="berschrift2">
     <w:name w:val="heading 2"/>
-    <w:basedOn w:val="Normal"/>
-    <w:next w:val="Normal"/>
-    <w:link w:val="Heading2Char"/>
+    <w:basedOn w:val="Standard"/>
+    <w:next w:val="Standard"/>
+    <w:link w:val="berschrift2Zchn"/>
     <w:uiPriority w:val="9"/>
     <w:unhideWhenUsed/>
     <w:qFormat/>
@@ -7896,11 +8094,11 @@
       <w:szCs w:val="26"/>
     </w:rPr>
   </w:style>
-  <w:style w:type="paragraph" w:styleId="Heading3">
+  <w:style w:type="paragraph" w:styleId="berschrift3">
     <w:name w:val="heading 3"/>
-    <w:basedOn w:val="Normal"/>
-    <w:next w:val="Normal"/>
-    <w:link w:val="Heading3Char"/>
+    <w:basedOn w:val="Standard"/>
+    <w:next w:val="Standard"/>
+    <w:link w:val="berschrift3Zchn"/>
     <w:uiPriority w:val="9"/>
     <w:unhideWhenUsed/>
     <w:qFormat/>
@@ -7918,13 +8116,13 @@
       <w:color w:val="4F81BD" w:themeColor="accent1"/>
     </w:rPr>
   </w:style>
-  <w:style w:type="character" w:default="1" w:styleId="DefaultParagraphFont">
+  <w:style w:type="character" w:default="1" w:styleId="Absatz-Standardschriftart">
     <w:name w:val="Default Paragraph Font"/>
     <w:uiPriority w:val="1"/>
     <w:semiHidden/>
     <w:unhideWhenUsed/>
   </w:style>
-  <w:style w:type="table" w:default="1" w:styleId="TableNormal">
+  <w:style w:type="table" w:default="1" w:styleId="NormaleTabelle">
     <w:name w:val="Normal Table"/>
     <w:uiPriority w:val="99"/>
     <w:semiHidden/>
@@ -7939,15 +8137,15 @@
       </w:tblCellMar>
     </w:tblPr>
   </w:style>
-  <w:style w:type="numbering" w:default="1" w:styleId="NoList">
+  <w:style w:type="numbering" w:default="1" w:styleId="KeineListe">
     <w:name w:val="No List"/>
     <w:uiPriority w:val="99"/>
     <w:semiHidden/>
     <w:unhideWhenUsed/>
   </w:style>
-  <w:style w:type="paragraph" w:styleId="ListParagraph">
+  <w:style w:type="paragraph" w:styleId="Listenabsatz">
     <w:name w:val="List Paragraph"/>
-    <w:basedOn w:val="Normal"/>
+    <w:basedOn w:val="Standard"/>
     <w:uiPriority w:val="34"/>
     <w:qFormat/>
     <w:rsid w:val="00221291"/>
@@ -7956,10 +8154,10 @@
       <w:contextualSpacing/>
     </w:pPr>
   </w:style>
-  <w:style w:type="character" w:customStyle="1" w:styleId="Heading1Char">
-    <w:name w:val="Heading 1 Char"/>
-    <w:basedOn w:val="DefaultParagraphFont"/>
-    <w:link w:val="Heading1"/>
+  <w:style w:type="character" w:customStyle="1" w:styleId="berschrift1Zchn">
+    <w:name w:val="Überschrift 1 Zchn"/>
+    <w:basedOn w:val="Absatz-Standardschriftart"/>
+    <w:link w:val="berschrift1"/>
     <w:uiPriority w:val="9"/>
     <w:rsid w:val="00A009DB"/>
     <w:rPr>
@@ -7971,10 +8169,10 @@
       <w:szCs w:val="28"/>
     </w:rPr>
   </w:style>
-  <w:style w:type="character" w:customStyle="1" w:styleId="Heading2Char">
-    <w:name w:val="Heading 2 Char"/>
-    <w:basedOn w:val="DefaultParagraphFont"/>
-    <w:link w:val="Heading2"/>
+  <w:style w:type="character" w:customStyle="1" w:styleId="berschrift2Zchn">
+    <w:name w:val="Überschrift 2 Zchn"/>
+    <w:basedOn w:val="Absatz-Standardschriftart"/>
+    <w:link w:val="berschrift2"/>
     <w:uiPriority w:val="9"/>
     <w:rsid w:val="00A009DB"/>
     <w:rPr>
@@ -7986,10 +8184,10 @@
       <w:szCs w:val="26"/>
     </w:rPr>
   </w:style>
-  <w:style w:type="character" w:customStyle="1" w:styleId="Heading3Char">
-    <w:name w:val="Heading 3 Char"/>
-    <w:basedOn w:val="DefaultParagraphFont"/>
-    <w:link w:val="Heading3"/>
+  <w:style w:type="character" w:customStyle="1" w:styleId="berschrift3Zchn">
+    <w:name w:val="Überschrift 3 Zchn"/>
+    <w:basedOn w:val="Absatz-Standardschriftart"/>
+    <w:link w:val="berschrift3"/>
     <w:uiPriority w:val="9"/>
     <w:rsid w:val="00032124"/>
     <w:rPr>
@@ -7999,10 +8197,10 @@
       <w:color w:val="4F81BD" w:themeColor="accent1"/>
     </w:rPr>
   </w:style>
-  <w:style w:type="paragraph" w:styleId="BalloonText">
+  <w:style w:type="paragraph" w:styleId="Sprechblasentext">
     <w:name w:val="Balloon Text"/>
-    <w:basedOn w:val="Normal"/>
-    <w:link w:val="BalloonTextChar"/>
+    <w:basedOn w:val="Standard"/>
+    <w:link w:val="SprechblasentextZchn"/>
     <w:uiPriority w:val="99"/>
     <w:semiHidden/>
     <w:unhideWhenUsed/>
@@ -8016,10 +8214,10 @@
       <w:szCs w:val="16"/>
     </w:rPr>
   </w:style>
-  <w:style w:type="character" w:customStyle="1" w:styleId="BalloonTextChar">
-    <w:name w:val="Balloon Text Char"/>
-    <w:basedOn w:val="DefaultParagraphFont"/>
-    <w:link w:val="BalloonText"/>
+  <w:style w:type="character" w:customStyle="1" w:styleId="SprechblasentextZchn">
+    <w:name w:val="Sprechblasentext Zchn"/>
+    <w:basedOn w:val="Absatz-Standardschriftart"/>
+    <w:link w:val="Sprechblasentext"/>
     <w:uiPriority w:val="99"/>
     <w:semiHidden/>
     <w:rsid w:val="00032124"/>
@@ -8031,9 +8229,9 @@
       <w:lang w:val="en-US"/>
     </w:rPr>
   </w:style>
-  <w:style w:type="character" w:styleId="PlaceholderText">
+  <w:style w:type="character" w:styleId="Platzhaltertext">
     <w:name w:val="Placeholder Text"/>
-    <w:basedOn w:val="DefaultParagraphFont"/>
+    <w:basedOn w:val="Absatz-Standardschriftart"/>
     <w:uiPriority w:val="99"/>
     <w:semiHidden/>
     <w:rsid w:val="000626C2"/>
@@ -8041,10 +8239,10 @@
       <w:color w:val="808080"/>
     </w:rPr>
   </w:style>
-  <w:style w:type="paragraph" w:styleId="Caption">
+  <w:style w:type="paragraph" w:styleId="Beschriftung">
     <w:name w:val="caption"/>
-    <w:basedOn w:val="Normal"/>
-    <w:next w:val="Normal"/>
+    <w:basedOn w:val="Standard"/>
+    <w:next w:val="Standard"/>
     <w:uiPriority w:val="35"/>
     <w:unhideWhenUsed/>
     <w:qFormat/>
@@ -8062,7 +8260,7 @@
   </w:style>
   <w:style w:type="character" w:styleId="Hyperlink">
     <w:name w:val="Hyperlink"/>
-    <w:basedOn w:val="DefaultParagraphFont"/>
+    <w:basedOn w:val="Absatz-Standardschriftart"/>
     <w:uiPriority w:val="99"/>
     <w:unhideWhenUsed/>
     <w:rsid w:val="00CB3F45"/>
@@ -8071,10 +8269,10 @@
       <w:u w:val="single"/>
     </w:rPr>
   </w:style>
-  <w:style w:type="paragraph" w:styleId="TableofFigures">
+  <w:style w:type="paragraph" w:styleId="Abbildungsverzeichnis">
     <w:name w:val="table of figures"/>
-    <w:basedOn w:val="Normal"/>
-    <w:next w:val="Normal"/>
+    <w:basedOn w:val="Standard"/>
+    <w:next w:val="Standard"/>
     <w:uiPriority w:val="99"/>
     <w:unhideWhenUsed/>
     <w:rsid w:val="0001350B"/>
@@ -8082,9 +8280,9 @@
       <w:spacing w:after="0"/>
     </w:pPr>
   </w:style>
-  <w:style w:type="character" w:styleId="FollowedHyperlink">
+  <w:style w:type="character" w:styleId="BesuchterHyperlink">
     <w:name w:val="FollowedHyperlink"/>
-    <w:basedOn w:val="DefaultParagraphFont"/>
+    <w:basedOn w:val="Absatz-Standardschriftart"/>
     <w:uiPriority w:val="99"/>
     <w:semiHidden/>
     <w:unhideWhenUsed/>
@@ -8096,7 +8294,7 @@
   </w:style>
   <w:style w:type="character" w:styleId="HTMLCode">
     <w:name w:val="HTML Code"/>
-    <w:basedOn w:val="DefaultParagraphFont"/>
+    <w:basedOn w:val="Absatz-Standardschriftart"/>
     <w:uiPriority w:val="99"/>
     <w:semiHidden/>
     <w:unhideWhenUsed/>
@@ -8107,10 +8305,10 @@
       <w:szCs w:val="20"/>
     </w:rPr>
   </w:style>
-  <w:style w:type="paragraph" w:styleId="Header">
+  <w:style w:type="paragraph" w:styleId="Kopfzeile">
     <w:name w:val="header"/>
-    <w:basedOn w:val="Normal"/>
-    <w:link w:val="HeaderChar"/>
+    <w:basedOn w:val="Standard"/>
+    <w:link w:val="KopfzeileZchn"/>
     <w:uiPriority w:val="99"/>
     <w:unhideWhenUsed/>
     <w:rsid w:val="00AE3669"/>
@@ -8122,10 +8320,10 @@
       <w:spacing w:after="0" w:line="240" w:lineRule="auto"/>
     </w:pPr>
   </w:style>
-  <w:style w:type="character" w:customStyle="1" w:styleId="HeaderChar">
-    <w:name w:val="Header Char"/>
-    <w:basedOn w:val="DefaultParagraphFont"/>
-    <w:link w:val="Header"/>
+  <w:style w:type="character" w:customStyle="1" w:styleId="KopfzeileZchn">
+    <w:name w:val="Kopfzeile Zchn"/>
+    <w:basedOn w:val="Absatz-Standardschriftart"/>
+    <w:link w:val="Kopfzeile"/>
     <w:uiPriority w:val="99"/>
     <w:rsid w:val="00AE3669"/>
     <w:rPr>
@@ -8133,10 +8331,10 @@
       <w:lang w:val="en-US"/>
     </w:rPr>
   </w:style>
-  <w:style w:type="paragraph" w:styleId="Footer">
+  <w:style w:type="paragraph" w:styleId="Fuzeile">
     <w:name w:val="footer"/>
-    <w:basedOn w:val="Normal"/>
-    <w:link w:val="FooterChar"/>
+    <w:basedOn w:val="Standard"/>
+    <w:link w:val="FuzeileZchn"/>
     <w:uiPriority w:val="99"/>
     <w:unhideWhenUsed/>
     <w:rsid w:val="00AE3669"/>
@@ -8148,10 +8346,10 @@
       <w:spacing w:after="0" w:line="240" w:lineRule="auto"/>
     </w:pPr>
   </w:style>
-  <w:style w:type="character" w:customStyle="1" w:styleId="FooterChar">
-    <w:name w:val="Footer Char"/>
-    <w:basedOn w:val="DefaultParagraphFont"/>
-    <w:link w:val="Footer"/>
+  <w:style w:type="character" w:customStyle="1" w:styleId="FuzeileZchn">
+    <w:name w:val="Fußzeile Zchn"/>
+    <w:basedOn w:val="Absatz-Standardschriftart"/>
+    <w:link w:val="Fuzeile"/>
     <w:uiPriority w:val="99"/>
     <w:rsid w:val="00AE3669"/>
     <w:rPr>
@@ -8318,7 +8516,7 @@
     <w:lsdException w:name="Bibliography" w:uiPriority="37"/>
     <w:lsdException w:name="TOC Heading" w:uiPriority="39" w:qFormat="1"/>
   </w:latentStyles>
-  <w:style w:type="paragraph" w:default="1" w:styleId="Normal">
+  <w:style w:type="paragraph" w:default="1" w:styleId="Standard">
     <w:name w:val="Normal"/>
     <w:qFormat/>
     <w:rPr>
@@ -8326,11 +8524,11 @@
       <w:lang w:val="en-US"/>
     </w:rPr>
   </w:style>
-  <w:style w:type="paragraph" w:styleId="Heading1">
+  <w:style w:type="paragraph" w:styleId="berschrift1">
     <w:name w:val="heading 1"/>
-    <w:basedOn w:val="Normal"/>
-    <w:next w:val="Normal"/>
-    <w:link w:val="Heading1Char"/>
+    <w:basedOn w:val="Standard"/>
+    <w:next w:val="Standard"/>
+    <w:link w:val="berschrift1Zchn"/>
     <w:uiPriority w:val="9"/>
     <w:qFormat/>
     <w:rsid w:val="00A009DB"/>
@@ -8349,11 +8547,11 @@
       <w:szCs w:val="28"/>
     </w:rPr>
   </w:style>
-  <w:style w:type="paragraph" w:styleId="Heading2">
+  <w:style w:type="paragraph" w:styleId="berschrift2">
     <w:name w:val="heading 2"/>
-    <w:basedOn w:val="Normal"/>
-    <w:next w:val="Normal"/>
-    <w:link w:val="Heading2Char"/>
+    <w:basedOn w:val="Standard"/>
+    <w:next w:val="Standard"/>
+    <w:link w:val="berschrift2Zchn"/>
     <w:uiPriority w:val="9"/>
     <w:unhideWhenUsed/>
     <w:qFormat/>
@@ -8373,11 +8571,11 @@
       <w:szCs w:val="26"/>
     </w:rPr>
   </w:style>
-  <w:style w:type="paragraph" w:styleId="Heading3">
+  <w:style w:type="paragraph" w:styleId="berschrift3">
     <w:name w:val="heading 3"/>
-    <w:basedOn w:val="Normal"/>
-    <w:next w:val="Normal"/>
-    <w:link w:val="Heading3Char"/>
+    <w:basedOn w:val="Standard"/>
+    <w:next w:val="Standard"/>
+    <w:link w:val="berschrift3Zchn"/>
     <w:uiPriority w:val="9"/>
     <w:unhideWhenUsed/>
     <w:qFormat/>
@@ -8395,13 +8593,13 @@
       <w:color w:val="4F81BD" w:themeColor="accent1"/>
     </w:rPr>
   </w:style>
-  <w:style w:type="character" w:default="1" w:styleId="DefaultParagraphFont">
+  <w:style w:type="character" w:default="1" w:styleId="Absatz-Standardschriftart">
     <w:name w:val="Default Paragraph Font"/>
     <w:uiPriority w:val="1"/>
     <w:semiHidden/>
     <w:unhideWhenUsed/>
   </w:style>
-  <w:style w:type="table" w:default="1" w:styleId="TableNormal">
+  <w:style w:type="table" w:default="1" w:styleId="NormaleTabelle">
     <w:name w:val="Normal Table"/>
     <w:uiPriority w:val="99"/>
     <w:semiHidden/>
@@ -8416,15 +8614,15 @@
       </w:tblCellMar>
     </w:tblPr>
   </w:style>
-  <w:style w:type="numbering" w:default="1" w:styleId="NoList">
+  <w:style w:type="numbering" w:default="1" w:styleId="KeineListe">
     <w:name w:val="No List"/>
     <w:uiPriority w:val="99"/>
     <w:semiHidden/>
     <w:unhideWhenUsed/>
   </w:style>
-  <w:style w:type="paragraph" w:styleId="ListParagraph">
+  <w:style w:type="paragraph" w:styleId="Listenabsatz">
     <w:name w:val="List Paragraph"/>
-    <w:basedOn w:val="Normal"/>
+    <w:basedOn w:val="Standard"/>
     <w:uiPriority w:val="34"/>
     <w:qFormat/>
     <w:rsid w:val="00221291"/>
@@ -8433,10 +8631,10 @@
       <w:contextualSpacing/>
     </w:pPr>
   </w:style>
-  <w:style w:type="character" w:customStyle="1" w:styleId="Heading1Char">
-    <w:name w:val="Heading 1 Char"/>
-    <w:basedOn w:val="DefaultParagraphFont"/>
-    <w:link w:val="Heading1"/>
+  <w:style w:type="character" w:customStyle="1" w:styleId="berschrift1Zchn">
+    <w:name w:val="Überschrift 1 Zchn"/>
+    <w:basedOn w:val="Absatz-Standardschriftart"/>
+    <w:link w:val="berschrift1"/>
     <w:uiPriority w:val="9"/>
     <w:rsid w:val="00A009DB"/>
     <w:rPr>
@@ -8448,10 +8646,10 @@
       <w:szCs w:val="28"/>
     </w:rPr>
   </w:style>
-  <w:style w:type="character" w:customStyle="1" w:styleId="Heading2Char">
-    <w:name w:val="Heading 2 Char"/>
-    <w:basedOn w:val="DefaultParagraphFont"/>
-    <w:link w:val="Heading2"/>
+  <w:style w:type="character" w:customStyle="1" w:styleId="berschrift2Zchn">
+    <w:name w:val="Überschrift 2 Zchn"/>
+    <w:basedOn w:val="Absatz-Standardschriftart"/>
+    <w:link w:val="berschrift2"/>
     <w:uiPriority w:val="9"/>
     <w:rsid w:val="00A009DB"/>
     <w:rPr>
@@ -8463,10 +8661,10 @@
       <w:szCs w:val="26"/>
     </w:rPr>
   </w:style>
-  <w:style w:type="character" w:customStyle="1" w:styleId="Heading3Char">
-    <w:name w:val="Heading 3 Char"/>
-    <w:basedOn w:val="DefaultParagraphFont"/>
-    <w:link w:val="Heading3"/>
+  <w:style w:type="character" w:customStyle="1" w:styleId="berschrift3Zchn">
+    <w:name w:val="Überschrift 3 Zchn"/>
+    <w:basedOn w:val="Absatz-Standardschriftart"/>
+    <w:link w:val="berschrift3"/>
     <w:uiPriority w:val="9"/>
     <w:rsid w:val="00032124"/>
     <w:rPr>
@@ -8476,10 +8674,10 @@
       <w:color w:val="4F81BD" w:themeColor="accent1"/>
     </w:rPr>
   </w:style>
-  <w:style w:type="paragraph" w:styleId="BalloonText">
+  <w:style w:type="paragraph" w:styleId="Sprechblasentext">
     <w:name w:val="Balloon Text"/>
-    <w:basedOn w:val="Normal"/>
-    <w:link w:val="BalloonTextChar"/>
+    <w:basedOn w:val="Standard"/>
+    <w:link w:val="SprechblasentextZchn"/>
     <w:uiPriority w:val="99"/>
     <w:semiHidden/>
     <w:unhideWhenUsed/>
@@ -8493,10 +8691,10 @@
       <w:szCs w:val="16"/>
     </w:rPr>
   </w:style>
-  <w:style w:type="character" w:customStyle="1" w:styleId="BalloonTextChar">
-    <w:name w:val="Balloon Text Char"/>
-    <w:basedOn w:val="DefaultParagraphFont"/>
-    <w:link w:val="BalloonText"/>
+  <w:style w:type="character" w:customStyle="1" w:styleId="SprechblasentextZchn">
+    <w:name w:val="Sprechblasentext Zchn"/>
+    <w:basedOn w:val="Absatz-Standardschriftart"/>
+    <w:link w:val="Sprechblasentext"/>
     <w:uiPriority w:val="99"/>
     <w:semiHidden/>
     <w:rsid w:val="00032124"/>
@@ -8508,9 +8706,9 @@
       <w:lang w:val="en-US"/>
     </w:rPr>
   </w:style>
-  <w:style w:type="character" w:styleId="PlaceholderText">
+  <w:style w:type="character" w:styleId="Platzhaltertext">
     <w:name w:val="Placeholder Text"/>
-    <w:basedOn w:val="DefaultParagraphFont"/>
+    <w:basedOn w:val="Absatz-Standardschriftart"/>
     <w:uiPriority w:val="99"/>
     <w:semiHidden/>
     <w:rsid w:val="000626C2"/>
@@ -8518,10 +8716,10 @@
       <w:color w:val="808080"/>
     </w:rPr>
   </w:style>
-  <w:style w:type="paragraph" w:styleId="Caption">
+  <w:style w:type="paragraph" w:styleId="Beschriftung">
     <w:name w:val="caption"/>
-    <w:basedOn w:val="Normal"/>
-    <w:next w:val="Normal"/>
+    <w:basedOn w:val="Standard"/>
+    <w:next w:val="Standard"/>
     <w:uiPriority w:val="35"/>
     <w:unhideWhenUsed/>
     <w:qFormat/>
@@ -8539,7 +8737,7 @@
   </w:style>
   <w:style w:type="character" w:styleId="Hyperlink">
     <w:name w:val="Hyperlink"/>
-    <w:basedOn w:val="DefaultParagraphFont"/>
+    <w:basedOn w:val="Absatz-Standardschriftart"/>
     <w:uiPriority w:val="99"/>
     <w:unhideWhenUsed/>
     <w:rsid w:val="00CB3F45"/>
@@ -8548,10 +8746,10 @@
       <w:u w:val="single"/>
     </w:rPr>
   </w:style>
-  <w:style w:type="paragraph" w:styleId="TableofFigures">
+  <w:style w:type="paragraph" w:styleId="Abbildungsverzeichnis">
     <w:name w:val="table of figures"/>
-    <w:basedOn w:val="Normal"/>
-    <w:next w:val="Normal"/>
+    <w:basedOn w:val="Standard"/>
+    <w:next w:val="Standard"/>
     <w:uiPriority w:val="99"/>
     <w:unhideWhenUsed/>
     <w:rsid w:val="0001350B"/>
@@ -8559,9 +8757,9 @@
       <w:spacing w:after="0"/>
     </w:pPr>
   </w:style>
-  <w:style w:type="character" w:styleId="FollowedHyperlink">
+  <w:style w:type="character" w:styleId="BesuchterHyperlink">
     <w:name w:val="FollowedHyperlink"/>
-    <w:basedOn w:val="DefaultParagraphFont"/>
+    <w:basedOn w:val="Absatz-Standardschriftart"/>
     <w:uiPriority w:val="99"/>
     <w:semiHidden/>
     <w:unhideWhenUsed/>
@@ -8573,7 +8771,7 @@
   </w:style>
   <w:style w:type="character" w:styleId="HTMLCode">
     <w:name w:val="HTML Code"/>
-    <w:basedOn w:val="DefaultParagraphFont"/>
+    <w:basedOn w:val="Absatz-Standardschriftart"/>
     <w:uiPriority w:val="99"/>
     <w:semiHidden/>
     <w:unhideWhenUsed/>
@@ -8584,10 +8782,10 @@
       <w:szCs w:val="20"/>
     </w:rPr>
   </w:style>
-  <w:style w:type="paragraph" w:styleId="Header">
+  <w:style w:type="paragraph" w:styleId="Kopfzeile">
     <w:name w:val="header"/>
-    <w:basedOn w:val="Normal"/>
-    <w:link w:val="HeaderChar"/>
+    <w:basedOn w:val="Standard"/>
+    <w:link w:val="KopfzeileZchn"/>
     <w:uiPriority w:val="99"/>
     <w:unhideWhenUsed/>
     <w:rsid w:val="00AE3669"/>
@@ -8599,10 +8797,10 @@
       <w:spacing w:after="0" w:line="240" w:lineRule="auto"/>
     </w:pPr>
   </w:style>
-  <w:style w:type="character" w:customStyle="1" w:styleId="HeaderChar">
-    <w:name w:val="Header Char"/>
-    <w:basedOn w:val="DefaultParagraphFont"/>
-    <w:link w:val="Header"/>
+  <w:style w:type="character" w:customStyle="1" w:styleId="KopfzeileZchn">
+    <w:name w:val="Kopfzeile Zchn"/>
+    <w:basedOn w:val="Absatz-Standardschriftart"/>
+    <w:link w:val="Kopfzeile"/>
     <w:uiPriority w:val="99"/>
     <w:rsid w:val="00AE3669"/>
     <w:rPr>
@@ -8610,10 +8808,10 @@
       <w:lang w:val="en-US"/>
     </w:rPr>
   </w:style>
-  <w:style w:type="paragraph" w:styleId="Footer">
+  <w:style w:type="paragraph" w:styleId="Fuzeile">
     <w:name w:val="footer"/>
-    <w:basedOn w:val="Normal"/>
-    <w:link w:val="FooterChar"/>
+    <w:basedOn w:val="Standard"/>
+    <w:link w:val="FuzeileZchn"/>
     <w:uiPriority w:val="99"/>
     <w:unhideWhenUsed/>
     <w:rsid w:val="00AE3669"/>
@@ -8625,10 +8823,10 @@
       <w:spacing w:after="0" w:line="240" w:lineRule="auto"/>
     </w:pPr>
   </w:style>
-  <w:style w:type="character" w:customStyle="1" w:styleId="FooterChar">
-    <w:name w:val="Footer Char"/>
-    <w:basedOn w:val="DefaultParagraphFont"/>
-    <w:link w:val="Footer"/>
+  <w:style w:type="character" w:customStyle="1" w:styleId="FuzeileZchn">
+    <w:name w:val="Fußzeile Zchn"/>
+    <w:basedOn w:val="Absatz-Standardschriftart"/>
+    <w:link w:val="Fuzeile"/>
     <w:uiPriority w:val="99"/>
     <w:rsid w:val="00AE3669"/>
     <w:rPr>
@@ -8929,7 +9127,7 @@
 </file>
 
 <file path=customXml/itemProps1.xml><?xml version="1.0" encoding="utf-8"?>
-<ds:datastoreItem xmlns:ds="http://schemas.openxmlformats.org/officeDocument/2006/customXml" ds:itemID="{D9A8437A-57FE-47B8-B14B-DC5378CA8F42}">
+<ds:datastoreItem xmlns:ds="http://schemas.openxmlformats.org/officeDocument/2006/customXml" ds:itemID="{EE044469-743D-4925-A978-C68097BBEE37}">
   <ds:schemaRefs>
     <ds:schemaRef ds:uri="http://schemas.openxmlformats.org/officeDocument/2006/bibliography"/>
   </ds:schemaRefs>

</xml_diff>